<commit_message>
Adecuado a la segunda entrega
</commit_message>
<xml_diff>
--- a/PLAN.docx
+++ b/PLAN.docx
@@ -121,7 +121,7 @@
           <w:szCs w:val="24"/>
         </w:rPr>
         <w:drawing>
-          <wp:inline distT="0" distB="0" distL="0" distR="0" wp14:anchorId="449E908E" wp14:editId="121C7506">
+          <wp:inline distT="0" distB="0" distL="0" distR="0" wp14:anchorId="4FE18F5C" wp14:editId="1B45A4F3">
             <wp:extent cx="5612130" cy="2647950"/>
             <wp:effectExtent l="0" t="0" r="7620" b="0"/>
             <wp:docPr id="2" name="Imagen 2"/>
@@ -577,13 +577,104 @@
           </w:p>
         </w:tc>
       </w:tr>
+    </w:tbl>
+    <w:p>
+      <w:pPr>
+        <w:spacing w:line="360" w:lineRule="auto"/>
+        <w:rPr>
+          <w:rFonts w:ascii="Arial" w:hAnsi="Arial" w:cs="Arial"/>
+          <w:sz w:val="24"/>
+          <w:szCs w:val="24"/>
+        </w:rPr>
+      </w:pPr>
+    </w:p>
+    <w:p>
+      <w:pPr>
+        <w:spacing w:line="360" w:lineRule="auto"/>
+        <w:rPr>
+          <w:rFonts w:ascii="Arial" w:hAnsi="Arial" w:cs="Arial"/>
+          <w:sz w:val="24"/>
+          <w:szCs w:val="24"/>
+        </w:rPr>
+      </w:pPr>
+      <w:r>
+        <w:rPr>
+          <w:rFonts w:ascii="Arial" w:hAnsi="Arial" w:cs="Arial"/>
+          <w:sz w:val="24"/>
+          <w:szCs w:val="24"/>
+        </w:rPr>
+        <w:t xml:space="preserve">Durante </w:t>
+      </w:r>
+      <w:r>
+        <w:rPr>
+          <w:rFonts w:ascii="Arial" w:hAnsi="Arial" w:cs="Arial"/>
+          <w:sz w:val="24"/>
+          <w:szCs w:val="24"/>
+        </w:rPr>
+        <w:t>las entrevistas con Laura Sánchez y Sharon Escobar</w:t>
+      </w:r>
+      <w:r>
+        <w:rPr>
+          <w:rFonts w:ascii="Arial" w:hAnsi="Arial" w:cs="Arial"/>
+          <w:sz w:val="24"/>
+          <w:szCs w:val="24"/>
+        </w:rPr>
+        <w:t xml:space="preserve"> se encontró una idea más dinámica que puede ayudar de otra manera a los alumnos de nuevo ingreso, por lo que nuestro Plan de Investigación se orientó hacia los alumnos de nuevo ingreso y de semestres avanzados</w:t>
+      </w:r>
+      <w:r>
+        <w:rPr>
+          <w:rFonts w:ascii="Arial" w:hAnsi="Arial" w:cs="Arial"/>
+          <w:sz w:val="24"/>
+          <w:szCs w:val="24"/>
+        </w:rPr>
+        <w:t xml:space="preserve">, así como a la </w:t>
+      </w:r>
+      <w:proofErr w:type="spellStart"/>
+      <w:r>
+        <w:rPr>
+          <w:rFonts w:ascii="Arial" w:hAnsi="Arial" w:cs="Arial"/>
+          <w:sz w:val="24"/>
+          <w:szCs w:val="24"/>
+        </w:rPr>
+        <w:t>Psic</w:t>
+      </w:r>
+      <w:proofErr w:type="spellEnd"/>
+      <w:r>
+        <w:rPr>
+          <w:rFonts w:ascii="Arial" w:hAnsi="Arial" w:cs="Arial"/>
+          <w:sz w:val="24"/>
+          <w:szCs w:val="24"/>
+        </w:rPr>
+        <w:t xml:space="preserve">. Carolina Castillo, del depto. De Planeación de la Escuela Preparatoria Dos UADY, para conocer más acerca de cómo han llevado el programa que comenzaron este semestres orientado a tutoría par y del uso de la plataforma. Próximamente se está </w:t>
+      </w:r>
+      <w:r>
+        <w:rPr>
+          <w:rFonts w:ascii="Arial" w:hAnsi="Arial" w:cs="Arial"/>
+          <w:sz w:val="24"/>
+          <w:szCs w:val="24"/>
+        </w:rPr>
+        <w:lastRenderedPageBreak/>
+        <w:t>planeando una entrevista a la Mtra. Sandra, perteneciente al depto. De Tutorías de la Facultad de Educación para que nos proporcione el mismo tipo de información. El Plan de Investigación se reestructuró de la siguiente manera:</w:t>
+      </w:r>
+    </w:p>
+    <w:tbl>
+      <w:tblPr>
+        <w:tblStyle w:val="Tablanormal3"/>
+        <w:tblW w:w="9326" w:type="dxa"/>
+        <w:tblLook w:val="04A0" w:firstRow="1" w:lastRow="0" w:firstColumn="1" w:lastColumn="0" w:noHBand="0" w:noVBand="1"/>
+      </w:tblPr>
+      <w:tblGrid>
+        <w:gridCol w:w="4662"/>
+        <w:gridCol w:w="4664"/>
+      </w:tblGrid>
       <w:tr>
         <w:trPr>
+          <w:cnfStyle w:val="100000000000" w:firstRow="1" w:lastRow="0" w:firstColumn="0" w:lastColumn="0" w:oddVBand="0" w:evenVBand="0" w:oddHBand="0" w:evenHBand="0" w:firstRowFirstColumn="0" w:firstRowLastColumn="0" w:lastRowFirstColumn="0" w:lastRowLastColumn="0"/>
           <w:trHeight w:val="538"/>
         </w:trPr>
         <w:tc>
           <w:tcPr>
-            <w:cnfStyle w:val="001000000000" w:firstRow="0" w:lastRow="0" w:firstColumn="1" w:lastColumn="0" w:oddVBand="0" w:evenVBand="0" w:oddHBand="0" w:evenHBand="0" w:firstRowFirstColumn="0" w:firstRowLastColumn="0" w:lastRowFirstColumn="0" w:lastRowLastColumn="0"/>
+            <w:cnfStyle w:val="001000000100" w:firstRow="0" w:lastRow="0" w:firstColumn="1" w:lastColumn="0" w:oddVBand="0" w:evenVBand="0" w:oddHBand="0" w:evenHBand="0" w:firstRowFirstColumn="1" w:firstRowLastColumn="0" w:lastRowFirstColumn="0" w:lastRowLastColumn="0"/>
             <w:tcW w:w="4662" w:type="dxa"/>
           </w:tcPr>
           <w:p>
@@ -600,8 +691,9 @@
                 <w:rFonts w:ascii="Arial" w:hAnsi="Arial" w:cs="Arial"/>
                 <w:sz w:val="24"/>
                 <w:szCs w:val="24"/>
-              </w:rPr>
-              <w:t>ALUMNOS DE SEMESTRES AVANZADOS</w:t>
+                <w:lang w:val="es-ES"/>
+              </w:rPr>
+              <w:t>Entrevistado</w:t>
             </w:r>
           </w:p>
         </w:tc>
@@ -612,7 +704,7 @@
           <w:p>
             <w:pPr>
               <w:spacing w:line="360" w:lineRule="auto"/>
-              <w:cnfStyle w:val="000000000000" w:firstRow="0" w:lastRow="0" w:firstColumn="0" w:lastColumn="0" w:oddVBand="0" w:evenVBand="0" w:oddHBand="0" w:evenHBand="0" w:firstRowFirstColumn="0" w:firstRowLastColumn="0" w:lastRowFirstColumn="0" w:lastRowLastColumn="0"/>
+              <w:cnfStyle w:val="100000000000" w:firstRow="1" w:lastRow="0" w:firstColumn="0" w:lastColumn="0" w:oddVBand="0" w:evenVBand="0" w:oddHBand="0" w:evenHBand="0" w:firstRowFirstColumn="0" w:firstRowLastColumn="0" w:lastRowFirstColumn="0" w:lastRowLastColumn="0"/>
               <w:rPr>
                 <w:rFonts w:ascii="Arial" w:hAnsi="Arial" w:cs="Arial"/>
                 <w:sz w:val="24"/>
@@ -627,7 +719,7 @@
                 <w:szCs w:val="24"/>
                 <w:lang w:val="es-ES"/>
               </w:rPr>
-              <w:t>14 al 18 de octubre</w:t>
+              <w:t>SEMANa</w:t>
             </w:r>
           </w:p>
         </w:tc>
@@ -657,7 +749,7 @@
                 <w:sz w:val="24"/>
                 <w:szCs w:val="24"/>
               </w:rPr>
-              <w:t>TUTORES</w:t>
+              <w:t>ALUMNOS DE SEMESTRES AVANZADOS</w:t>
             </w:r>
           </w:p>
         </w:tc>
@@ -683,7 +775,43 @@
                 <w:szCs w:val="24"/>
                 <w:lang w:val="es-ES"/>
               </w:rPr>
-              <w:t>21 al 25 de octubre</w:t>
+              <w:t>11</w:t>
+            </w:r>
+            <w:r>
+              <w:rPr>
+                <w:rFonts w:ascii="Arial" w:hAnsi="Arial" w:cs="Arial"/>
+                <w:sz w:val="24"/>
+                <w:szCs w:val="24"/>
+                <w:lang w:val="es-ES"/>
+              </w:rPr>
+              <w:t xml:space="preserve"> al </w:t>
+            </w:r>
+            <w:r>
+              <w:rPr>
+                <w:rFonts w:ascii="Arial" w:hAnsi="Arial" w:cs="Arial"/>
+                <w:sz w:val="24"/>
+                <w:szCs w:val="24"/>
+                <w:lang w:val="es-ES"/>
+              </w:rPr>
+              <w:t>15</w:t>
+            </w:r>
+            <w:r>
+              <w:rPr>
+                <w:rFonts w:ascii="Arial" w:hAnsi="Arial" w:cs="Arial"/>
+                <w:sz w:val="24"/>
+                <w:szCs w:val="24"/>
+                <w:lang w:val="es-ES"/>
+              </w:rPr>
+              <w:t xml:space="preserve"> de </w:t>
+            </w:r>
+            <w:r>
+              <w:rPr>
+                <w:rFonts w:ascii="Arial" w:hAnsi="Arial" w:cs="Arial"/>
+                <w:sz w:val="24"/>
+                <w:szCs w:val="24"/>
+                <w:lang w:val="es-ES"/>
+              </w:rPr>
+              <w:t>noviembre</w:t>
             </w:r>
           </w:p>
         </w:tc>
@@ -712,7 +840,7 @@
                 <w:sz w:val="24"/>
                 <w:szCs w:val="24"/>
               </w:rPr>
-              <w:t>CENTRO DE ATENCIÓN AL ESTUDIANTE</w:t>
+              <w:t>ALUMNOS DE NUEVO INGRESO</w:t>
             </w:r>
           </w:p>
         </w:tc>
@@ -738,7 +866,65 @@
                 <w:szCs w:val="24"/>
                 <w:lang w:val="es-ES"/>
               </w:rPr>
-              <w:t>28 al 31 de octubre</w:t>
+              <w:t>18 al 22 de noviembre</w:t>
+            </w:r>
+          </w:p>
+        </w:tc>
+      </w:tr>
+      <w:tr>
+        <w:trPr>
+          <w:cnfStyle w:val="000000100000" w:firstRow="0" w:lastRow="0" w:firstColumn="0" w:lastColumn="0" w:oddVBand="0" w:evenVBand="0" w:oddHBand="1" w:evenHBand="0" w:firstRowFirstColumn="0" w:firstRowLastColumn="0" w:lastRowFirstColumn="0" w:lastRowLastColumn="0"/>
+          <w:trHeight w:val="538"/>
+        </w:trPr>
+        <w:tc>
+          <w:tcPr>
+            <w:cnfStyle w:val="001000000000" w:firstRow="0" w:lastRow="0" w:firstColumn="1" w:lastColumn="0" w:oddVBand="0" w:evenVBand="0" w:oddHBand="0" w:evenHBand="0" w:firstRowFirstColumn="0" w:firstRowLastColumn="0" w:lastRowFirstColumn="0" w:lastRowLastColumn="0"/>
+            <w:tcW w:w="4662" w:type="dxa"/>
+          </w:tcPr>
+          <w:p>
+            <w:pPr>
+              <w:spacing w:line="360" w:lineRule="auto"/>
+              <w:rPr>
+                <w:rFonts w:ascii="Arial" w:hAnsi="Arial" w:cs="Arial"/>
+                <w:sz w:val="24"/>
+                <w:szCs w:val="24"/>
+              </w:rPr>
+            </w:pPr>
+            <w:r>
+              <w:rPr>
+                <w:rFonts w:ascii="Arial" w:hAnsi="Arial" w:cs="Arial"/>
+                <w:sz w:val="24"/>
+                <w:szCs w:val="24"/>
+              </w:rPr>
+              <w:t>Psic. carolina castillo</w:t>
+            </w:r>
+            <w:bookmarkStart w:id="0" w:name="_GoBack"/>
+            <w:bookmarkEnd w:id="0"/>
+          </w:p>
+        </w:tc>
+        <w:tc>
+          <w:tcPr>
+            <w:tcW w:w="4664" w:type="dxa"/>
+          </w:tcPr>
+          <w:p>
+            <w:pPr>
+              <w:spacing w:line="360" w:lineRule="auto"/>
+              <w:cnfStyle w:val="000000100000" w:firstRow="0" w:lastRow="0" w:firstColumn="0" w:lastColumn="0" w:oddVBand="0" w:evenVBand="0" w:oddHBand="1" w:evenHBand="0" w:firstRowFirstColumn="0" w:firstRowLastColumn="0" w:lastRowFirstColumn="0" w:lastRowLastColumn="0"/>
+              <w:rPr>
+                <w:rFonts w:ascii="Arial" w:hAnsi="Arial" w:cs="Arial"/>
+                <w:sz w:val="24"/>
+                <w:szCs w:val="24"/>
+                <w:lang w:val="es-ES"/>
+              </w:rPr>
+            </w:pPr>
+            <w:r>
+              <w:rPr>
+                <w:rFonts w:ascii="Arial" w:hAnsi="Arial" w:cs="Arial"/>
+                <w:sz w:val="24"/>
+                <w:szCs w:val="24"/>
+                <w:lang w:val="es-ES"/>
+              </w:rPr>
+              <w:t>18 al 22 de noviembre</w:t>
             </w:r>
           </w:p>
         </w:tc>
@@ -753,26 +939,6 @@
           <w:szCs w:val="24"/>
         </w:rPr>
       </w:pPr>
-    </w:p>
-    <w:p>
-      <w:pPr>
-        <w:spacing w:line="360" w:lineRule="auto"/>
-        <w:rPr>
-          <w:rFonts w:ascii="Arial" w:hAnsi="Arial" w:cs="Arial"/>
-          <w:sz w:val="24"/>
-          <w:szCs w:val="24"/>
-        </w:rPr>
-      </w:pPr>
-      <w:r>
-        <w:rPr>
-          <w:rFonts w:ascii="Arial" w:hAnsi="Arial" w:cs="Arial"/>
-          <w:sz w:val="24"/>
-          <w:szCs w:val="24"/>
-        </w:rPr>
-        <w:t>*Este plan se realizó con base en la idea anterior</w:t>
-      </w:r>
-      <w:bookmarkStart w:id="0" w:name="_GoBack"/>
-      <w:bookmarkEnd w:id="0"/>
     </w:p>
     <w:sectPr>
       <w:pgSz w:w="12240" w:h="15840"/>
@@ -1014,7 +1180,7 @@
       </w:pPr>
     </w:pPrDefault>
   </w:docDefaults>
-  <w:latentStyles w:defLockedState="0" w:defUIPriority="99" w:defSemiHidden="0" w:defUnhideWhenUsed="0" w:defQFormat="0" w:count="377">
+  <w:latentStyles w:defLockedState="0" w:defUIPriority="99" w:defSemiHidden="0" w:defUnhideWhenUsed="0" w:defQFormat="0" w:count="376">
     <w:lsdException w:name="Normal" w:uiPriority="0" w:qFormat="1"/>
     <w:lsdException w:name="heading 1" w:uiPriority="9" w:qFormat="1"/>
     <w:lsdException w:name="heading 2" w:semiHidden="1" w:uiPriority="9" w:unhideWhenUsed="1" w:qFormat="1"/>
@@ -1120,6 +1286,7 @@
     <w:lsdException w:name="HTML Sample" w:semiHidden="1" w:unhideWhenUsed="1"/>
     <w:lsdException w:name="HTML Typewriter" w:semiHidden="1" w:unhideWhenUsed="1"/>
     <w:lsdException w:name="HTML Variable" w:semiHidden="1" w:unhideWhenUsed="1"/>
+    <w:lsdException w:name="Normal Table" w:semiHidden="1" w:unhideWhenUsed="1"/>
     <w:lsdException w:name="annotation subject" w:semiHidden="1" w:unhideWhenUsed="1"/>
     <w:lsdException w:name="No List" w:semiHidden="1" w:unhideWhenUsed="1"/>
     <w:lsdException w:name="Outline List 1" w:semiHidden="1" w:unhideWhenUsed="1"/>
@@ -1166,8 +1333,10 @@
     <w:lsdException w:name="Table Subtle 2" w:semiHidden="1" w:unhideWhenUsed="1"/>
     <w:lsdException w:name="Table Web 1" w:semiHidden="1" w:unhideWhenUsed="1"/>
     <w:lsdException w:name="Table Web 2" w:semiHidden="1" w:unhideWhenUsed="1"/>
+    <w:lsdException w:name="Table Web 3" w:semiHidden="1" w:unhideWhenUsed="1"/>
     <w:lsdException w:name="Balloon Text" w:semiHidden="1" w:unhideWhenUsed="1"/>
     <w:lsdException w:name="Table Grid" w:uiPriority="39"/>
+    <w:lsdException w:name="Table Theme" w:semiHidden="1" w:unhideWhenUsed="1"/>
     <w:lsdException w:name="Placeholder Text" w:semiHidden="1"/>
     <w:lsdException w:name="No Spacing" w:uiPriority="1" w:qFormat="1"/>
     <w:lsdException w:name="Light Shading" w:uiPriority="60"/>
@@ -1388,7 +1557,6 @@
     <w:lsdException w:name="Hashtag" w:semiHidden="1" w:unhideWhenUsed="1"/>
     <w:lsdException w:name="Unresolved Mention" w:semiHidden="1" w:unhideWhenUsed="1"/>
     <w:lsdException w:name="Smart Link" w:semiHidden="1" w:unhideWhenUsed="1"/>
-    <w:lsdException w:name="Smart Link Error" w:semiHidden="1" w:unhideWhenUsed="1"/>
   </w:latentStyles>
   <w:style w:type="paragraph" w:default="1" w:styleId="Normal">
     <w:name w:val="Normal"/>

</xml_diff>

<commit_message>
Se agregó la tabla de contribución individual
</commit_message>
<xml_diff>
--- a/PLAN.docx
+++ b/PLAN.docx
@@ -254,6 +254,2724 @@
         <w:spacing w:line="360" w:lineRule="auto"/>
         <w:rPr>
           <w:rFonts w:ascii="Arial" w:hAnsi="Arial" w:cs="Arial"/>
+          <w:b/>
+          <w:bCs/>
+          <w:sz w:val="24"/>
+          <w:szCs w:val="24"/>
+        </w:rPr>
+      </w:pPr>
+      <w:r>
+        <w:rPr>
+          <w:rFonts w:ascii="Arial" w:hAnsi="Arial" w:cs="Arial"/>
+          <w:b/>
+          <w:bCs/>
+          <w:sz w:val="24"/>
+          <w:szCs w:val="24"/>
+        </w:rPr>
+        <w:t xml:space="preserve">1.2.1 </w:t>
+      </w:r>
+      <w:r>
+        <w:rPr>
+          <w:rFonts w:ascii="Arial" w:hAnsi="Arial" w:cs="Arial"/>
+          <w:b/>
+          <w:bCs/>
+          <w:sz w:val="24"/>
+          <w:szCs w:val="24"/>
+        </w:rPr>
+        <w:t>Tabla de contribución por integrante:</w:t>
+      </w:r>
+    </w:p>
+    <w:tbl>
+      <w:tblPr>
+        <w:tblStyle w:val="Tablaconcuadrcula"/>
+        <w:tblW w:w="0" w:type="auto"/>
+        <w:tblLook w:val="04A0" w:firstRow="1" w:lastRow="0" w:firstColumn="1" w:lastColumn="0" w:noHBand="0" w:noVBand="1"/>
+      </w:tblPr>
+      <w:tblGrid>
+        <w:gridCol w:w="2468"/>
+        <w:gridCol w:w="2120"/>
+        <w:gridCol w:w="2120"/>
+        <w:gridCol w:w="2120"/>
+      </w:tblGrid>
+      <w:tr>
+        <w:tc>
+          <w:tcPr>
+            <w:tcW w:w="2468" w:type="dxa"/>
+          </w:tcPr>
+          <w:p>
+            <w:pPr>
+              <w:spacing w:line="360" w:lineRule="auto"/>
+              <w:rPr>
+                <w:rFonts w:ascii="Arial" w:hAnsi="Arial" w:cs="Arial"/>
+                <w:b/>
+                <w:bCs/>
+                <w:sz w:val="24"/>
+                <w:szCs w:val="24"/>
+              </w:rPr>
+            </w:pPr>
+            <w:r>
+              <w:rPr>
+                <w:rFonts w:ascii="Arial" w:hAnsi="Arial" w:cs="Arial"/>
+                <w:b/>
+                <w:bCs/>
+                <w:sz w:val="24"/>
+                <w:szCs w:val="24"/>
+              </w:rPr>
+              <w:t>Integrante</w:t>
+            </w:r>
+          </w:p>
+        </w:tc>
+        <w:tc>
+          <w:tcPr>
+            <w:tcW w:w="2120" w:type="dxa"/>
+          </w:tcPr>
+          <w:p>
+            <w:pPr>
+              <w:spacing w:line="360" w:lineRule="auto"/>
+              <w:rPr>
+                <w:rFonts w:ascii="Arial" w:hAnsi="Arial" w:cs="Arial"/>
+                <w:b/>
+                <w:bCs/>
+                <w:sz w:val="24"/>
+                <w:szCs w:val="24"/>
+              </w:rPr>
+            </w:pPr>
+            <w:r>
+              <w:rPr>
+                <w:rFonts w:ascii="Arial" w:hAnsi="Arial" w:cs="Arial"/>
+                <w:b/>
+                <w:bCs/>
+                <w:sz w:val="24"/>
+                <w:szCs w:val="24"/>
+              </w:rPr>
+              <w:t>Tarea</w:t>
+            </w:r>
+          </w:p>
+        </w:tc>
+        <w:tc>
+          <w:tcPr>
+            <w:tcW w:w="2120" w:type="dxa"/>
+          </w:tcPr>
+          <w:p>
+            <w:pPr>
+              <w:spacing w:line="360" w:lineRule="auto"/>
+              <w:rPr>
+                <w:rFonts w:ascii="Arial" w:hAnsi="Arial" w:cs="Arial"/>
+                <w:b/>
+                <w:bCs/>
+                <w:sz w:val="24"/>
+                <w:szCs w:val="24"/>
+              </w:rPr>
+            </w:pPr>
+            <w:r>
+              <w:rPr>
+                <w:rFonts w:ascii="Arial" w:hAnsi="Arial" w:cs="Arial"/>
+                <w:b/>
+                <w:bCs/>
+                <w:sz w:val="24"/>
+                <w:szCs w:val="24"/>
+              </w:rPr>
+              <w:t>Valor</w:t>
+            </w:r>
+          </w:p>
+        </w:tc>
+        <w:tc>
+          <w:tcPr>
+            <w:tcW w:w="2120" w:type="dxa"/>
+          </w:tcPr>
+          <w:p>
+            <w:pPr>
+              <w:spacing w:line="360" w:lineRule="auto"/>
+              <w:rPr>
+                <w:rFonts w:ascii="Arial" w:hAnsi="Arial" w:cs="Arial"/>
+                <w:b/>
+                <w:bCs/>
+                <w:sz w:val="24"/>
+                <w:szCs w:val="24"/>
+              </w:rPr>
+            </w:pPr>
+            <w:r>
+              <w:rPr>
+                <w:rFonts w:ascii="Arial" w:hAnsi="Arial" w:cs="Arial"/>
+                <w:b/>
+                <w:bCs/>
+                <w:sz w:val="24"/>
+                <w:szCs w:val="24"/>
+              </w:rPr>
+              <w:t>Total</w:t>
+            </w:r>
+          </w:p>
+        </w:tc>
+      </w:tr>
+      <w:tr>
+        <w:tc>
+          <w:tcPr>
+            <w:tcW w:w="2468" w:type="dxa"/>
+            <w:vMerge w:val="restart"/>
+            <w:vAlign w:val="center"/>
+          </w:tcPr>
+          <w:p>
+            <w:pPr>
+              <w:spacing w:line="360" w:lineRule="auto"/>
+              <w:jc w:val="center"/>
+              <w:rPr>
+                <w:rFonts w:ascii="Arial" w:hAnsi="Arial" w:cs="Arial"/>
+                <w:b/>
+                <w:bCs/>
+                <w:sz w:val="24"/>
+                <w:szCs w:val="24"/>
+              </w:rPr>
+            </w:pPr>
+            <w:r>
+              <w:rPr>
+                <w:rFonts w:ascii="Arial" w:hAnsi="Arial" w:cs="Arial"/>
+                <w:b/>
+                <w:bCs/>
+                <w:sz w:val="24"/>
+                <w:szCs w:val="24"/>
+              </w:rPr>
+              <w:t>Ashanty González Concha</w:t>
+            </w:r>
+          </w:p>
+          <w:p>
+            <w:pPr>
+              <w:spacing w:line="360" w:lineRule="auto"/>
+              <w:jc w:val="center"/>
+              <w:rPr>
+                <w:rFonts w:ascii="Arial" w:hAnsi="Arial" w:cs="Arial"/>
+                <w:b/>
+                <w:bCs/>
+                <w:sz w:val="24"/>
+                <w:szCs w:val="24"/>
+              </w:rPr>
+            </w:pPr>
+          </w:p>
+        </w:tc>
+        <w:tc>
+          <w:tcPr>
+            <w:tcW w:w="2120" w:type="dxa"/>
+          </w:tcPr>
+          <w:p>
+            <w:pPr>
+              <w:spacing w:line="360" w:lineRule="auto"/>
+              <w:rPr>
+                <w:rFonts w:ascii="Arial" w:hAnsi="Arial" w:cs="Arial"/>
+                <w:b/>
+                <w:bCs/>
+                <w:sz w:val="24"/>
+                <w:szCs w:val="24"/>
+              </w:rPr>
+            </w:pPr>
+            <w:r>
+              <w:rPr>
+                <w:rFonts w:ascii="Arial" w:hAnsi="Arial" w:cs="Arial"/>
+                <w:b/>
+                <w:bCs/>
+                <w:sz w:val="24"/>
+                <w:szCs w:val="24"/>
+              </w:rPr>
+              <w:t>Entrevista al DOCE</w:t>
+            </w:r>
+          </w:p>
+        </w:tc>
+        <w:tc>
+          <w:tcPr>
+            <w:tcW w:w="2120" w:type="dxa"/>
+            <w:vAlign w:val="center"/>
+          </w:tcPr>
+          <w:p>
+            <w:pPr>
+              <w:spacing w:line="360" w:lineRule="auto"/>
+              <w:jc w:val="center"/>
+              <w:rPr>
+                <w:rFonts w:ascii="Arial" w:hAnsi="Arial" w:cs="Arial"/>
+                <w:b/>
+                <w:bCs/>
+                <w:sz w:val="24"/>
+                <w:szCs w:val="24"/>
+              </w:rPr>
+            </w:pPr>
+            <w:r>
+              <w:rPr>
+                <w:rFonts w:ascii="Arial" w:hAnsi="Arial" w:cs="Arial"/>
+                <w:b/>
+                <w:bCs/>
+                <w:sz w:val="24"/>
+                <w:szCs w:val="24"/>
+              </w:rPr>
+              <w:t>1</w:t>
+            </w:r>
+          </w:p>
+        </w:tc>
+        <w:tc>
+          <w:tcPr>
+            <w:tcW w:w="2120" w:type="dxa"/>
+            <w:vMerge w:val="restart"/>
+            <w:vAlign w:val="center"/>
+          </w:tcPr>
+          <w:p>
+            <w:pPr>
+              <w:spacing w:line="360" w:lineRule="auto"/>
+              <w:jc w:val="center"/>
+              <w:rPr>
+                <w:rFonts w:ascii="Arial" w:hAnsi="Arial" w:cs="Arial"/>
+                <w:b/>
+                <w:bCs/>
+                <w:sz w:val="24"/>
+                <w:szCs w:val="24"/>
+              </w:rPr>
+            </w:pPr>
+            <w:r>
+              <w:rPr>
+                <w:rFonts w:ascii="Arial" w:hAnsi="Arial" w:cs="Arial"/>
+                <w:b/>
+                <w:bCs/>
+                <w:sz w:val="24"/>
+                <w:szCs w:val="24"/>
+              </w:rPr>
+              <w:t>13</w:t>
+            </w:r>
+          </w:p>
+        </w:tc>
+      </w:tr>
+      <w:tr>
+        <w:tc>
+          <w:tcPr>
+            <w:tcW w:w="2468" w:type="dxa"/>
+            <w:vMerge/>
+          </w:tcPr>
+          <w:p>
+            <w:pPr>
+              <w:spacing w:line="360" w:lineRule="auto"/>
+              <w:rPr>
+                <w:rFonts w:ascii="Arial" w:hAnsi="Arial" w:cs="Arial"/>
+                <w:b/>
+                <w:bCs/>
+                <w:sz w:val="24"/>
+                <w:szCs w:val="24"/>
+              </w:rPr>
+            </w:pPr>
+          </w:p>
+        </w:tc>
+        <w:tc>
+          <w:tcPr>
+            <w:tcW w:w="2120" w:type="dxa"/>
+          </w:tcPr>
+          <w:p>
+            <w:pPr>
+              <w:spacing w:line="360" w:lineRule="auto"/>
+              <w:rPr>
+                <w:rFonts w:ascii="Arial" w:hAnsi="Arial" w:cs="Arial"/>
+                <w:b/>
+                <w:bCs/>
+                <w:sz w:val="24"/>
+                <w:szCs w:val="24"/>
+              </w:rPr>
+            </w:pPr>
+            <w:r>
+              <w:rPr>
+                <w:rFonts w:ascii="Arial" w:hAnsi="Arial" w:cs="Arial"/>
+                <w:b/>
+                <w:bCs/>
+                <w:sz w:val="24"/>
+                <w:szCs w:val="24"/>
+              </w:rPr>
+              <w:t>Entrevista a Edgar Cambranes</w:t>
+            </w:r>
+          </w:p>
+        </w:tc>
+        <w:tc>
+          <w:tcPr>
+            <w:tcW w:w="2120" w:type="dxa"/>
+            <w:vAlign w:val="center"/>
+          </w:tcPr>
+          <w:p>
+            <w:pPr>
+              <w:spacing w:line="360" w:lineRule="auto"/>
+              <w:jc w:val="center"/>
+              <w:rPr>
+                <w:rFonts w:ascii="Arial" w:hAnsi="Arial" w:cs="Arial"/>
+                <w:b/>
+                <w:bCs/>
+                <w:sz w:val="24"/>
+                <w:szCs w:val="24"/>
+              </w:rPr>
+            </w:pPr>
+            <w:r>
+              <w:rPr>
+                <w:rFonts w:ascii="Arial" w:hAnsi="Arial" w:cs="Arial"/>
+                <w:b/>
+                <w:bCs/>
+                <w:sz w:val="24"/>
+                <w:szCs w:val="24"/>
+              </w:rPr>
+              <w:t>1</w:t>
+            </w:r>
+          </w:p>
+        </w:tc>
+        <w:tc>
+          <w:tcPr>
+            <w:tcW w:w="2120" w:type="dxa"/>
+            <w:vMerge/>
+          </w:tcPr>
+          <w:p>
+            <w:pPr>
+              <w:spacing w:line="360" w:lineRule="auto"/>
+              <w:rPr>
+                <w:rFonts w:ascii="Arial" w:hAnsi="Arial" w:cs="Arial"/>
+                <w:b/>
+                <w:bCs/>
+                <w:sz w:val="24"/>
+                <w:szCs w:val="24"/>
+              </w:rPr>
+            </w:pPr>
+          </w:p>
+        </w:tc>
+      </w:tr>
+      <w:tr>
+        <w:tc>
+          <w:tcPr>
+            <w:tcW w:w="2468" w:type="dxa"/>
+            <w:vMerge/>
+          </w:tcPr>
+          <w:p>
+            <w:pPr>
+              <w:spacing w:line="360" w:lineRule="auto"/>
+              <w:rPr>
+                <w:rFonts w:ascii="Arial" w:hAnsi="Arial" w:cs="Arial"/>
+                <w:b/>
+                <w:bCs/>
+                <w:sz w:val="24"/>
+                <w:szCs w:val="24"/>
+              </w:rPr>
+            </w:pPr>
+          </w:p>
+        </w:tc>
+        <w:tc>
+          <w:tcPr>
+            <w:tcW w:w="2120" w:type="dxa"/>
+          </w:tcPr>
+          <w:p>
+            <w:pPr>
+              <w:spacing w:line="360" w:lineRule="auto"/>
+              <w:rPr>
+                <w:rFonts w:ascii="Arial" w:hAnsi="Arial" w:cs="Arial"/>
+                <w:b/>
+                <w:bCs/>
+                <w:sz w:val="24"/>
+                <w:szCs w:val="24"/>
+              </w:rPr>
+            </w:pPr>
+            <w:r>
+              <w:rPr>
+                <w:rFonts w:ascii="Arial" w:hAnsi="Arial" w:cs="Arial"/>
+                <w:b/>
+                <w:bCs/>
+                <w:sz w:val="24"/>
+                <w:szCs w:val="24"/>
+              </w:rPr>
+              <w:t>Entrevista a Genny Centeno</w:t>
+            </w:r>
+          </w:p>
+        </w:tc>
+        <w:tc>
+          <w:tcPr>
+            <w:tcW w:w="2120" w:type="dxa"/>
+            <w:vAlign w:val="center"/>
+          </w:tcPr>
+          <w:p>
+            <w:pPr>
+              <w:spacing w:line="360" w:lineRule="auto"/>
+              <w:jc w:val="center"/>
+              <w:rPr>
+                <w:rFonts w:ascii="Arial" w:hAnsi="Arial" w:cs="Arial"/>
+                <w:b/>
+                <w:bCs/>
+                <w:sz w:val="24"/>
+                <w:szCs w:val="24"/>
+              </w:rPr>
+            </w:pPr>
+            <w:r>
+              <w:rPr>
+                <w:rFonts w:ascii="Arial" w:hAnsi="Arial" w:cs="Arial"/>
+                <w:b/>
+                <w:bCs/>
+                <w:sz w:val="24"/>
+                <w:szCs w:val="24"/>
+              </w:rPr>
+              <w:t>1</w:t>
+            </w:r>
+          </w:p>
+        </w:tc>
+        <w:tc>
+          <w:tcPr>
+            <w:tcW w:w="2120" w:type="dxa"/>
+            <w:vMerge/>
+          </w:tcPr>
+          <w:p>
+            <w:pPr>
+              <w:spacing w:line="360" w:lineRule="auto"/>
+              <w:rPr>
+                <w:rFonts w:ascii="Arial" w:hAnsi="Arial" w:cs="Arial"/>
+                <w:b/>
+                <w:bCs/>
+                <w:sz w:val="24"/>
+                <w:szCs w:val="24"/>
+              </w:rPr>
+            </w:pPr>
+          </w:p>
+        </w:tc>
+      </w:tr>
+      <w:tr>
+        <w:tc>
+          <w:tcPr>
+            <w:tcW w:w="2468" w:type="dxa"/>
+            <w:vMerge/>
+          </w:tcPr>
+          <w:p>
+            <w:pPr>
+              <w:spacing w:line="360" w:lineRule="auto"/>
+              <w:rPr>
+                <w:rFonts w:ascii="Arial" w:hAnsi="Arial" w:cs="Arial"/>
+                <w:b/>
+                <w:bCs/>
+                <w:sz w:val="24"/>
+                <w:szCs w:val="24"/>
+              </w:rPr>
+            </w:pPr>
+          </w:p>
+        </w:tc>
+        <w:tc>
+          <w:tcPr>
+            <w:tcW w:w="2120" w:type="dxa"/>
+          </w:tcPr>
+          <w:p>
+            <w:pPr>
+              <w:spacing w:line="360" w:lineRule="auto"/>
+              <w:rPr>
+                <w:rFonts w:ascii="Arial" w:hAnsi="Arial" w:cs="Arial"/>
+                <w:b/>
+                <w:bCs/>
+                <w:sz w:val="24"/>
+                <w:szCs w:val="24"/>
+              </w:rPr>
+            </w:pPr>
+            <w:r>
+              <w:rPr>
+                <w:rFonts w:ascii="Arial" w:hAnsi="Arial" w:cs="Arial"/>
+                <w:b/>
+                <w:bCs/>
+                <w:sz w:val="24"/>
+                <w:szCs w:val="24"/>
+              </w:rPr>
+              <w:t>Refinamientos del documento</w:t>
+            </w:r>
+          </w:p>
+        </w:tc>
+        <w:tc>
+          <w:tcPr>
+            <w:tcW w:w="2120" w:type="dxa"/>
+            <w:vAlign w:val="center"/>
+          </w:tcPr>
+          <w:p>
+            <w:pPr>
+              <w:spacing w:line="360" w:lineRule="auto"/>
+              <w:jc w:val="center"/>
+              <w:rPr>
+                <w:rFonts w:ascii="Arial" w:hAnsi="Arial" w:cs="Arial"/>
+                <w:b/>
+                <w:bCs/>
+                <w:sz w:val="24"/>
+                <w:szCs w:val="24"/>
+              </w:rPr>
+            </w:pPr>
+            <w:r>
+              <w:rPr>
+                <w:rFonts w:ascii="Arial" w:hAnsi="Arial" w:cs="Arial"/>
+                <w:b/>
+                <w:bCs/>
+                <w:sz w:val="24"/>
+                <w:szCs w:val="24"/>
+              </w:rPr>
+              <w:t>2</w:t>
+            </w:r>
+          </w:p>
+        </w:tc>
+        <w:tc>
+          <w:tcPr>
+            <w:tcW w:w="2120" w:type="dxa"/>
+            <w:vMerge/>
+          </w:tcPr>
+          <w:p>
+            <w:pPr>
+              <w:spacing w:line="360" w:lineRule="auto"/>
+              <w:rPr>
+                <w:rFonts w:ascii="Arial" w:hAnsi="Arial" w:cs="Arial"/>
+                <w:b/>
+                <w:bCs/>
+                <w:sz w:val="24"/>
+                <w:szCs w:val="24"/>
+              </w:rPr>
+            </w:pPr>
+          </w:p>
+        </w:tc>
+      </w:tr>
+      <w:tr>
+        <w:tc>
+          <w:tcPr>
+            <w:tcW w:w="2468" w:type="dxa"/>
+            <w:vMerge/>
+          </w:tcPr>
+          <w:p>
+            <w:pPr>
+              <w:spacing w:line="360" w:lineRule="auto"/>
+              <w:rPr>
+                <w:rFonts w:ascii="Arial" w:hAnsi="Arial" w:cs="Arial"/>
+                <w:b/>
+                <w:bCs/>
+                <w:sz w:val="24"/>
+                <w:szCs w:val="24"/>
+              </w:rPr>
+            </w:pPr>
+          </w:p>
+        </w:tc>
+        <w:tc>
+          <w:tcPr>
+            <w:tcW w:w="2120" w:type="dxa"/>
+          </w:tcPr>
+          <w:p>
+            <w:pPr>
+              <w:spacing w:line="360" w:lineRule="auto"/>
+              <w:rPr>
+                <w:rFonts w:ascii="Arial" w:hAnsi="Arial" w:cs="Arial"/>
+                <w:b/>
+                <w:bCs/>
+                <w:sz w:val="24"/>
+                <w:szCs w:val="24"/>
+              </w:rPr>
+            </w:pPr>
+            <w:r>
+              <w:rPr>
+                <w:rFonts w:ascii="Arial" w:hAnsi="Arial" w:cs="Arial"/>
+                <w:b/>
+                <w:bCs/>
+                <w:sz w:val="24"/>
+                <w:szCs w:val="24"/>
+              </w:rPr>
+              <w:t>Convocatoria del programa</w:t>
+            </w:r>
+          </w:p>
+        </w:tc>
+        <w:tc>
+          <w:tcPr>
+            <w:tcW w:w="2120" w:type="dxa"/>
+            <w:vAlign w:val="center"/>
+          </w:tcPr>
+          <w:p>
+            <w:pPr>
+              <w:spacing w:line="360" w:lineRule="auto"/>
+              <w:jc w:val="center"/>
+              <w:rPr>
+                <w:rFonts w:ascii="Arial" w:hAnsi="Arial" w:cs="Arial"/>
+                <w:b/>
+                <w:bCs/>
+                <w:sz w:val="24"/>
+                <w:szCs w:val="24"/>
+              </w:rPr>
+            </w:pPr>
+            <w:r>
+              <w:rPr>
+                <w:rFonts w:ascii="Arial" w:hAnsi="Arial" w:cs="Arial"/>
+                <w:b/>
+                <w:bCs/>
+                <w:sz w:val="24"/>
+                <w:szCs w:val="24"/>
+              </w:rPr>
+              <w:t>1</w:t>
+            </w:r>
+          </w:p>
+        </w:tc>
+        <w:tc>
+          <w:tcPr>
+            <w:tcW w:w="2120" w:type="dxa"/>
+            <w:vMerge/>
+          </w:tcPr>
+          <w:p>
+            <w:pPr>
+              <w:spacing w:line="360" w:lineRule="auto"/>
+              <w:rPr>
+                <w:rFonts w:ascii="Arial" w:hAnsi="Arial" w:cs="Arial"/>
+                <w:b/>
+                <w:bCs/>
+                <w:sz w:val="24"/>
+                <w:szCs w:val="24"/>
+              </w:rPr>
+            </w:pPr>
+          </w:p>
+        </w:tc>
+      </w:tr>
+      <w:tr>
+        <w:tc>
+          <w:tcPr>
+            <w:tcW w:w="2468" w:type="dxa"/>
+            <w:vMerge/>
+          </w:tcPr>
+          <w:p>
+            <w:pPr>
+              <w:spacing w:line="360" w:lineRule="auto"/>
+              <w:rPr>
+                <w:rFonts w:ascii="Arial" w:hAnsi="Arial" w:cs="Arial"/>
+                <w:b/>
+                <w:bCs/>
+                <w:sz w:val="24"/>
+                <w:szCs w:val="24"/>
+              </w:rPr>
+            </w:pPr>
+          </w:p>
+        </w:tc>
+        <w:tc>
+          <w:tcPr>
+            <w:tcW w:w="2120" w:type="dxa"/>
+          </w:tcPr>
+          <w:p>
+            <w:pPr>
+              <w:spacing w:line="360" w:lineRule="auto"/>
+              <w:rPr>
+                <w:rFonts w:ascii="Arial" w:hAnsi="Arial" w:cs="Arial"/>
+                <w:b/>
+                <w:bCs/>
+                <w:sz w:val="24"/>
+                <w:szCs w:val="24"/>
+              </w:rPr>
+            </w:pPr>
+            <w:r>
+              <w:rPr>
+                <w:rFonts w:ascii="Arial" w:hAnsi="Arial" w:cs="Arial"/>
+                <w:b/>
+                <w:bCs/>
+                <w:sz w:val="24"/>
+                <w:szCs w:val="24"/>
+              </w:rPr>
+              <w:t>Plan de investigación</w:t>
+            </w:r>
+          </w:p>
+        </w:tc>
+        <w:tc>
+          <w:tcPr>
+            <w:tcW w:w="2120" w:type="dxa"/>
+            <w:vAlign w:val="center"/>
+          </w:tcPr>
+          <w:p>
+            <w:pPr>
+              <w:spacing w:line="360" w:lineRule="auto"/>
+              <w:jc w:val="center"/>
+              <w:rPr>
+                <w:rFonts w:ascii="Arial" w:hAnsi="Arial" w:cs="Arial"/>
+                <w:b/>
+                <w:bCs/>
+                <w:sz w:val="24"/>
+                <w:szCs w:val="24"/>
+              </w:rPr>
+            </w:pPr>
+            <w:r>
+              <w:rPr>
+                <w:rFonts w:ascii="Arial" w:hAnsi="Arial" w:cs="Arial"/>
+                <w:b/>
+                <w:bCs/>
+                <w:sz w:val="24"/>
+                <w:szCs w:val="24"/>
+              </w:rPr>
+              <w:t>1</w:t>
+            </w:r>
+          </w:p>
+        </w:tc>
+        <w:tc>
+          <w:tcPr>
+            <w:tcW w:w="2120" w:type="dxa"/>
+            <w:vMerge/>
+          </w:tcPr>
+          <w:p>
+            <w:pPr>
+              <w:spacing w:line="360" w:lineRule="auto"/>
+              <w:rPr>
+                <w:rFonts w:ascii="Arial" w:hAnsi="Arial" w:cs="Arial"/>
+                <w:b/>
+                <w:bCs/>
+                <w:sz w:val="24"/>
+                <w:szCs w:val="24"/>
+              </w:rPr>
+            </w:pPr>
+          </w:p>
+        </w:tc>
+      </w:tr>
+      <w:tr>
+        <w:tc>
+          <w:tcPr>
+            <w:tcW w:w="2468" w:type="dxa"/>
+            <w:vMerge/>
+          </w:tcPr>
+          <w:p>
+            <w:pPr>
+              <w:spacing w:line="360" w:lineRule="auto"/>
+              <w:rPr>
+                <w:rFonts w:ascii="Arial" w:hAnsi="Arial" w:cs="Arial"/>
+                <w:b/>
+                <w:bCs/>
+                <w:sz w:val="24"/>
+                <w:szCs w:val="24"/>
+              </w:rPr>
+            </w:pPr>
+          </w:p>
+        </w:tc>
+        <w:tc>
+          <w:tcPr>
+            <w:tcW w:w="2120" w:type="dxa"/>
+          </w:tcPr>
+          <w:p>
+            <w:pPr>
+              <w:spacing w:line="360" w:lineRule="auto"/>
+              <w:rPr>
+                <w:rFonts w:ascii="Arial" w:hAnsi="Arial" w:cs="Arial"/>
+                <w:b/>
+                <w:bCs/>
+                <w:sz w:val="24"/>
+                <w:szCs w:val="24"/>
+              </w:rPr>
+            </w:pPr>
+            <w:r>
+              <w:rPr>
+                <w:rFonts w:ascii="Arial" w:hAnsi="Arial" w:cs="Arial"/>
+                <w:b/>
+                <w:bCs/>
+                <w:sz w:val="24"/>
+                <w:szCs w:val="24"/>
+              </w:rPr>
+              <w:t>Repositorio</w:t>
+            </w:r>
+          </w:p>
+        </w:tc>
+        <w:tc>
+          <w:tcPr>
+            <w:tcW w:w="2120" w:type="dxa"/>
+            <w:vAlign w:val="center"/>
+          </w:tcPr>
+          <w:p>
+            <w:pPr>
+              <w:spacing w:line="360" w:lineRule="auto"/>
+              <w:jc w:val="center"/>
+              <w:rPr>
+                <w:rFonts w:ascii="Arial" w:hAnsi="Arial" w:cs="Arial"/>
+                <w:b/>
+                <w:bCs/>
+                <w:sz w:val="24"/>
+                <w:szCs w:val="24"/>
+              </w:rPr>
+            </w:pPr>
+            <w:r>
+              <w:rPr>
+                <w:rFonts w:ascii="Arial" w:hAnsi="Arial" w:cs="Arial"/>
+                <w:b/>
+                <w:bCs/>
+                <w:sz w:val="24"/>
+                <w:szCs w:val="24"/>
+              </w:rPr>
+              <w:t>2</w:t>
+            </w:r>
+          </w:p>
+        </w:tc>
+        <w:tc>
+          <w:tcPr>
+            <w:tcW w:w="2120" w:type="dxa"/>
+            <w:vMerge/>
+          </w:tcPr>
+          <w:p>
+            <w:pPr>
+              <w:spacing w:line="360" w:lineRule="auto"/>
+              <w:rPr>
+                <w:rFonts w:ascii="Arial" w:hAnsi="Arial" w:cs="Arial"/>
+                <w:b/>
+                <w:bCs/>
+                <w:sz w:val="24"/>
+                <w:szCs w:val="24"/>
+              </w:rPr>
+            </w:pPr>
+          </w:p>
+        </w:tc>
+      </w:tr>
+      <w:tr>
+        <w:tc>
+          <w:tcPr>
+            <w:tcW w:w="2468" w:type="dxa"/>
+            <w:vMerge/>
+          </w:tcPr>
+          <w:p>
+            <w:pPr>
+              <w:spacing w:line="360" w:lineRule="auto"/>
+              <w:rPr>
+                <w:rFonts w:ascii="Arial" w:hAnsi="Arial" w:cs="Arial"/>
+                <w:b/>
+                <w:bCs/>
+                <w:sz w:val="24"/>
+                <w:szCs w:val="24"/>
+              </w:rPr>
+            </w:pPr>
+          </w:p>
+        </w:tc>
+        <w:tc>
+          <w:tcPr>
+            <w:tcW w:w="2120" w:type="dxa"/>
+          </w:tcPr>
+          <w:p>
+            <w:pPr>
+              <w:spacing w:line="360" w:lineRule="auto"/>
+              <w:rPr>
+                <w:rFonts w:ascii="Arial" w:hAnsi="Arial" w:cs="Arial"/>
+                <w:b/>
+                <w:bCs/>
+                <w:sz w:val="24"/>
+                <w:szCs w:val="24"/>
+              </w:rPr>
+            </w:pPr>
+            <w:r>
+              <w:rPr>
+                <w:rFonts w:ascii="Arial" w:hAnsi="Arial" w:cs="Arial"/>
+                <w:b/>
+                <w:bCs/>
+                <w:sz w:val="24"/>
+                <w:szCs w:val="24"/>
+              </w:rPr>
+              <w:t>Calendario de actividades</w:t>
+            </w:r>
+          </w:p>
+        </w:tc>
+        <w:tc>
+          <w:tcPr>
+            <w:tcW w:w="2120" w:type="dxa"/>
+            <w:vAlign w:val="center"/>
+          </w:tcPr>
+          <w:p>
+            <w:pPr>
+              <w:spacing w:line="360" w:lineRule="auto"/>
+              <w:jc w:val="center"/>
+              <w:rPr>
+                <w:rFonts w:ascii="Arial" w:hAnsi="Arial" w:cs="Arial"/>
+                <w:b/>
+                <w:bCs/>
+                <w:sz w:val="24"/>
+                <w:szCs w:val="24"/>
+              </w:rPr>
+            </w:pPr>
+            <w:r>
+              <w:rPr>
+                <w:rFonts w:ascii="Arial" w:hAnsi="Arial" w:cs="Arial"/>
+                <w:b/>
+                <w:bCs/>
+                <w:sz w:val="24"/>
+                <w:szCs w:val="24"/>
+              </w:rPr>
+              <w:t>1</w:t>
+            </w:r>
+          </w:p>
+        </w:tc>
+        <w:tc>
+          <w:tcPr>
+            <w:tcW w:w="2120" w:type="dxa"/>
+            <w:vMerge/>
+          </w:tcPr>
+          <w:p>
+            <w:pPr>
+              <w:spacing w:line="360" w:lineRule="auto"/>
+              <w:rPr>
+                <w:rFonts w:ascii="Arial" w:hAnsi="Arial" w:cs="Arial"/>
+                <w:b/>
+                <w:bCs/>
+                <w:sz w:val="24"/>
+                <w:szCs w:val="24"/>
+              </w:rPr>
+            </w:pPr>
+          </w:p>
+        </w:tc>
+      </w:tr>
+      <w:tr>
+        <w:tc>
+          <w:tcPr>
+            <w:tcW w:w="2468" w:type="dxa"/>
+            <w:vMerge/>
+          </w:tcPr>
+          <w:p>
+            <w:pPr>
+              <w:spacing w:line="360" w:lineRule="auto"/>
+              <w:rPr>
+                <w:rFonts w:ascii="Arial" w:hAnsi="Arial" w:cs="Arial"/>
+                <w:b/>
+                <w:bCs/>
+                <w:sz w:val="24"/>
+                <w:szCs w:val="24"/>
+              </w:rPr>
+            </w:pPr>
+          </w:p>
+        </w:tc>
+        <w:tc>
+          <w:tcPr>
+            <w:tcW w:w="2120" w:type="dxa"/>
+          </w:tcPr>
+          <w:p>
+            <w:pPr>
+              <w:spacing w:line="360" w:lineRule="auto"/>
+              <w:rPr>
+                <w:rFonts w:ascii="Arial" w:hAnsi="Arial" w:cs="Arial"/>
+                <w:b/>
+                <w:bCs/>
+                <w:sz w:val="24"/>
+                <w:szCs w:val="24"/>
+              </w:rPr>
+            </w:pPr>
+            <w:r>
+              <w:rPr>
+                <w:rFonts w:ascii="Arial" w:hAnsi="Arial" w:cs="Arial"/>
+                <w:b/>
+                <w:bCs/>
+                <w:sz w:val="24"/>
+                <w:szCs w:val="24"/>
+              </w:rPr>
+              <w:t>Plática a la Psic. Carolina Castillo</w:t>
+            </w:r>
+          </w:p>
+        </w:tc>
+        <w:tc>
+          <w:tcPr>
+            <w:tcW w:w="2120" w:type="dxa"/>
+            <w:vAlign w:val="center"/>
+          </w:tcPr>
+          <w:p>
+            <w:pPr>
+              <w:spacing w:line="360" w:lineRule="auto"/>
+              <w:jc w:val="center"/>
+              <w:rPr>
+                <w:rFonts w:ascii="Arial" w:hAnsi="Arial" w:cs="Arial"/>
+                <w:b/>
+                <w:bCs/>
+                <w:sz w:val="24"/>
+                <w:szCs w:val="24"/>
+              </w:rPr>
+            </w:pPr>
+            <w:r>
+              <w:rPr>
+                <w:rFonts w:ascii="Arial" w:hAnsi="Arial" w:cs="Arial"/>
+                <w:b/>
+                <w:bCs/>
+                <w:sz w:val="24"/>
+                <w:szCs w:val="24"/>
+              </w:rPr>
+              <w:t>1</w:t>
+            </w:r>
+          </w:p>
+        </w:tc>
+        <w:tc>
+          <w:tcPr>
+            <w:tcW w:w="2120" w:type="dxa"/>
+            <w:vMerge/>
+          </w:tcPr>
+          <w:p>
+            <w:pPr>
+              <w:spacing w:line="360" w:lineRule="auto"/>
+              <w:rPr>
+                <w:rFonts w:ascii="Arial" w:hAnsi="Arial" w:cs="Arial"/>
+                <w:b/>
+                <w:bCs/>
+                <w:sz w:val="24"/>
+                <w:szCs w:val="24"/>
+              </w:rPr>
+            </w:pPr>
+          </w:p>
+        </w:tc>
+      </w:tr>
+      <w:tr>
+        <w:tc>
+          <w:tcPr>
+            <w:tcW w:w="2468" w:type="dxa"/>
+          </w:tcPr>
+          <w:p>
+            <w:pPr>
+              <w:spacing w:line="360" w:lineRule="auto"/>
+              <w:rPr>
+                <w:rFonts w:ascii="Arial" w:hAnsi="Arial" w:cs="Arial"/>
+                <w:b/>
+                <w:bCs/>
+                <w:sz w:val="24"/>
+                <w:szCs w:val="24"/>
+              </w:rPr>
+            </w:pPr>
+          </w:p>
+        </w:tc>
+        <w:tc>
+          <w:tcPr>
+            <w:tcW w:w="2120" w:type="dxa"/>
+          </w:tcPr>
+          <w:p>
+            <w:pPr>
+              <w:spacing w:line="360" w:lineRule="auto"/>
+              <w:rPr>
+                <w:rFonts w:ascii="Arial" w:hAnsi="Arial" w:cs="Arial"/>
+                <w:b/>
+                <w:bCs/>
+                <w:sz w:val="24"/>
+                <w:szCs w:val="24"/>
+              </w:rPr>
+            </w:pPr>
+            <w:r>
+              <w:rPr>
+                <w:rFonts w:ascii="Arial" w:hAnsi="Arial" w:cs="Arial"/>
+                <w:b/>
+                <w:bCs/>
+                <w:sz w:val="24"/>
+                <w:szCs w:val="24"/>
+              </w:rPr>
+              <w:t>Guía en Canva</w:t>
+            </w:r>
+          </w:p>
+        </w:tc>
+        <w:tc>
+          <w:tcPr>
+            <w:tcW w:w="2120" w:type="dxa"/>
+            <w:vAlign w:val="center"/>
+          </w:tcPr>
+          <w:p>
+            <w:pPr>
+              <w:spacing w:line="360" w:lineRule="auto"/>
+              <w:jc w:val="center"/>
+              <w:rPr>
+                <w:rFonts w:ascii="Arial" w:hAnsi="Arial" w:cs="Arial"/>
+                <w:b/>
+                <w:bCs/>
+                <w:sz w:val="24"/>
+                <w:szCs w:val="24"/>
+              </w:rPr>
+            </w:pPr>
+            <w:r>
+              <w:rPr>
+                <w:rFonts w:ascii="Arial" w:hAnsi="Arial" w:cs="Arial"/>
+                <w:b/>
+                <w:bCs/>
+                <w:sz w:val="24"/>
+                <w:szCs w:val="24"/>
+              </w:rPr>
+              <w:t>2</w:t>
+            </w:r>
+          </w:p>
+        </w:tc>
+        <w:tc>
+          <w:tcPr>
+            <w:tcW w:w="2120" w:type="dxa"/>
+          </w:tcPr>
+          <w:p>
+            <w:pPr>
+              <w:spacing w:line="360" w:lineRule="auto"/>
+              <w:rPr>
+                <w:rFonts w:ascii="Arial" w:hAnsi="Arial" w:cs="Arial"/>
+                <w:b/>
+                <w:bCs/>
+                <w:sz w:val="24"/>
+                <w:szCs w:val="24"/>
+              </w:rPr>
+            </w:pPr>
+          </w:p>
+        </w:tc>
+      </w:tr>
+      <w:tr>
+        <w:tc>
+          <w:tcPr>
+            <w:tcW w:w="2468" w:type="dxa"/>
+            <w:vMerge w:val="restart"/>
+            <w:vAlign w:val="center"/>
+          </w:tcPr>
+          <w:p>
+            <w:pPr>
+              <w:spacing w:line="360" w:lineRule="auto"/>
+              <w:jc w:val="center"/>
+              <w:rPr>
+                <w:rFonts w:ascii="Arial" w:hAnsi="Arial" w:cs="Arial"/>
+                <w:b/>
+                <w:bCs/>
+                <w:sz w:val="24"/>
+                <w:szCs w:val="24"/>
+              </w:rPr>
+            </w:pPr>
+            <w:r>
+              <w:rPr>
+                <w:rFonts w:ascii="Arial" w:hAnsi="Arial" w:cs="Arial"/>
+                <w:b/>
+                <w:bCs/>
+                <w:sz w:val="24"/>
+                <w:szCs w:val="24"/>
+              </w:rPr>
+              <w:t>Valeria González Meneses</w:t>
+            </w:r>
+          </w:p>
+          <w:p>
+            <w:pPr>
+              <w:spacing w:line="360" w:lineRule="auto"/>
+              <w:jc w:val="center"/>
+              <w:rPr>
+                <w:rFonts w:ascii="Arial" w:hAnsi="Arial" w:cs="Arial"/>
+                <w:b/>
+                <w:bCs/>
+                <w:sz w:val="24"/>
+                <w:szCs w:val="24"/>
+              </w:rPr>
+            </w:pPr>
+          </w:p>
+        </w:tc>
+        <w:tc>
+          <w:tcPr>
+            <w:tcW w:w="2120" w:type="dxa"/>
+          </w:tcPr>
+          <w:p>
+            <w:pPr>
+              <w:spacing w:line="360" w:lineRule="auto"/>
+              <w:rPr>
+                <w:rFonts w:ascii="Arial" w:hAnsi="Arial" w:cs="Arial"/>
+                <w:b/>
+                <w:bCs/>
+                <w:sz w:val="24"/>
+                <w:szCs w:val="24"/>
+              </w:rPr>
+            </w:pPr>
+            <w:r>
+              <w:rPr>
+                <w:rFonts w:ascii="Arial" w:hAnsi="Arial" w:cs="Arial"/>
+                <w:b/>
+                <w:bCs/>
+                <w:sz w:val="24"/>
+                <w:szCs w:val="24"/>
+              </w:rPr>
+              <w:t>Redacción de la relación de las competencias con el proyecto</w:t>
+            </w:r>
+          </w:p>
+        </w:tc>
+        <w:tc>
+          <w:tcPr>
+            <w:tcW w:w="2120" w:type="dxa"/>
+            <w:vAlign w:val="center"/>
+          </w:tcPr>
+          <w:p>
+            <w:pPr>
+              <w:spacing w:line="360" w:lineRule="auto"/>
+              <w:jc w:val="center"/>
+              <w:rPr>
+                <w:rFonts w:ascii="Arial" w:hAnsi="Arial" w:cs="Arial"/>
+                <w:b/>
+                <w:bCs/>
+                <w:sz w:val="24"/>
+                <w:szCs w:val="24"/>
+              </w:rPr>
+            </w:pPr>
+            <w:r>
+              <w:rPr>
+                <w:rFonts w:ascii="Arial" w:hAnsi="Arial" w:cs="Arial"/>
+                <w:b/>
+                <w:bCs/>
+                <w:sz w:val="24"/>
+                <w:szCs w:val="24"/>
+              </w:rPr>
+              <w:t>1</w:t>
+            </w:r>
+          </w:p>
+        </w:tc>
+        <w:tc>
+          <w:tcPr>
+            <w:tcW w:w="2120" w:type="dxa"/>
+            <w:vMerge w:val="restart"/>
+            <w:vAlign w:val="center"/>
+          </w:tcPr>
+          <w:p>
+            <w:pPr>
+              <w:spacing w:line="360" w:lineRule="auto"/>
+              <w:jc w:val="center"/>
+              <w:rPr>
+                <w:rFonts w:ascii="Arial" w:hAnsi="Arial" w:cs="Arial"/>
+                <w:b/>
+                <w:bCs/>
+                <w:sz w:val="24"/>
+                <w:szCs w:val="24"/>
+              </w:rPr>
+            </w:pPr>
+            <w:r>
+              <w:rPr>
+                <w:rFonts w:ascii="Arial" w:hAnsi="Arial" w:cs="Arial"/>
+                <w:b/>
+                <w:bCs/>
+                <w:sz w:val="24"/>
+                <w:szCs w:val="24"/>
+              </w:rPr>
+              <w:t>13</w:t>
+            </w:r>
+          </w:p>
+        </w:tc>
+      </w:tr>
+      <w:tr>
+        <w:tc>
+          <w:tcPr>
+            <w:tcW w:w="2468" w:type="dxa"/>
+            <w:vMerge/>
+          </w:tcPr>
+          <w:p>
+            <w:pPr>
+              <w:spacing w:line="360" w:lineRule="auto"/>
+              <w:rPr>
+                <w:rFonts w:ascii="Arial" w:hAnsi="Arial" w:cs="Arial"/>
+                <w:b/>
+                <w:bCs/>
+                <w:sz w:val="24"/>
+                <w:szCs w:val="24"/>
+              </w:rPr>
+            </w:pPr>
+          </w:p>
+        </w:tc>
+        <w:tc>
+          <w:tcPr>
+            <w:tcW w:w="2120" w:type="dxa"/>
+          </w:tcPr>
+          <w:p>
+            <w:pPr>
+              <w:spacing w:line="360" w:lineRule="auto"/>
+              <w:rPr>
+                <w:rFonts w:ascii="Arial" w:hAnsi="Arial" w:cs="Arial"/>
+                <w:b/>
+                <w:bCs/>
+                <w:sz w:val="24"/>
+                <w:szCs w:val="24"/>
+              </w:rPr>
+            </w:pPr>
+            <w:r>
+              <w:rPr>
+                <w:rFonts w:ascii="Arial" w:hAnsi="Arial" w:cs="Arial"/>
+                <w:b/>
+                <w:bCs/>
+                <w:sz w:val="24"/>
+                <w:szCs w:val="24"/>
+              </w:rPr>
+              <w:t>Prototipo del producto</w:t>
+            </w:r>
+          </w:p>
+        </w:tc>
+        <w:tc>
+          <w:tcPr>
+            <w:tcW w:w="2120" w:type="dxa"/>
+            <w:vAlign w:val="center"/>
+          </w:tcPr>
+          <w:p>
+            <w:pPr>
+              <w:spacing w:line="360" w:lineRule="auto"/>
+              <w:jc w:val="center"/>
+              <w:rPr>
+                <w:rFonts w:ascii="Arial" w:hAnsi="Arial" w:cs="Arial"/>
+                <w:b/>
+                <w:bCs/>
+                <w:sz w:val="24"/>
+                <w:szCs w:val="24"/>
+              </w:rPr>
+            </w:pPr>
+            <w:r>
+              <w:rPr>
+                <w:rFonts w:ascii="Arial" w:hAnsi="Arial" w:cs="Arial"/>
+                <w:b/>
+                <w:bCs/>
+                <w:sz w:val="24"/>
+                <w:szCs w:val="24"/>
+              </w:rPr>
+              <w:t>3</w:t>
+            </w:r>
+          </w:p>
+        </w:tc>
+        <w:tc>
+          <w:tcPr>
+            <w:tcW w:w="2120" w:type="dxa"/>
+            <w:vMerge/>
+          </w:tcPr>
+          <w:p>
+            <w:pPr>
+              <w:spacing w:line="360" w:lineRule="auto"/>
+              <w:rPr>
+                <w:rFonts w:ascii="Arial" w:hAnsi="Arial" w:cs="Arial"/>
+                <w:b/>
+                <w:bCs/>
+                <w:sz w:val="24"/>
+                <w:szCs w:val="24"/>
+              </w:rPr>
+            </w:pPr>
+          </w:p>
+        </w:tc>
+      </w:tr>
+      <w:tr>
+        <w:tc>
+          <w:tcPr>
+            <w:tcW w:w="2468" w:type="dxa"/>
+            <w:vMerge/>
+          </w:tcPr>
+          <w:p>
+            <w:pPr>
+              <w:spacing w:line="360" w:lineRule="auto"/>
+              <w:rPr>
+                <w:rFonts w:ascii="Arial" w:hAnsi="Arial" w:cs="Arial"/>
+                <w:b/>
+                <w:bCs/>
+                <w:sz w:val="24"/>
+                <w:szCs w:val="24"/>
+              </w:rPr>
+            </w:pPr>
+          </w:p>
+        </w:tc>
+        <w:tc>
+          <w:tcPr>
+            <w:tcW w:w="2120" w:type="dxa"/>
+          </w:tcPr>
+          <w:p>
+            <w:pPr>
+              <w:spacing w:line="360" w:lineRule="auto"/>
+              <w:rPr>
+                <w:rFonts w:ascii="Arial" w:hAnsi="Arial" w:cs="Arial"/>
+                <w:b/>
+                <w:bCs/>
+                <w:sz w:val="24"/>
+                <w:szCs w:val="24"/>
+              </w:rPr>
+            </w:pPr>
+            <w:r>
+              <w:rPr>
+                <w:rFonts w:ascii="Arial" w:hAnsi="Arial" w:cs="Arial"/>
+                <w:b/>
+                <w:bCs/>
+                <w:sz w:val="24"/>
+                <w:szCs w:val="24"/>
+              </w:rPr>
+              <w:t>Entrevista al DOCE</w:t>
+            </w:r>
+          </w:p>
+        </w:tc>
+        <w:tc>
+          <w:tcPr>
+            <w:tcW w:w="2120" w:type="dxa"/>
+            <w:vAlign w:val="center"/>
+          </w:tcPr>
+          <w:p>
+            <w:pPr>
+              <w:spacing w:line="360" w:lineRule="auto"/>
+              <w:jc w:val="center"/>
+              <w:rPr>
+                <w:rFonts w:ascii="Arial" w:hAnsi="Arial" w:cs="Arial"/>
+                <w:b/>
+                <w:bCs/>
+                <w:sz w:val="24"/>
+                <w:szCs w:val="24"/>
+              </w:rPr>
+            </w:pPr>
+            <w:r>
+              <w:rPr>
+                <w:rFonts w:ascii="Arial" w:hAnsi="Arial" w:cs="Arial"/>
+                <w:b/>
+                <w:bCs/>
+                <w:sz w:val="24"/>
+                <w:szCs w:val="24"/>
+              </w:rPr>
+              <w:t>1</w:t>
+            </w:r>
+          </w:p>
+        </w:tc>
+        <w:tc>
+          <w:tcPr>
+            <w:tcW w:w="2120" w:type="dxa"/>
+            <w:vMerge/>
+          </w:tcPr>
+          <w:p>
+            <w:pPr>
+              <w:spacing w:line="360" w:lineRule="auto"/>
+              <w:rPr>
+                <w:rFonts w:ascii="Arial" w:hAnsi="Arial" w:cs="Arial"/>
+                <w:b/>
+                <w:bCs/>
+                <w:sz w:val="24"/>
+                <w:szCs w:val="24"/>
+              </w:rPr>
+            </w:pPr>
+          </w:p>
+        </w:tc>
+      </w:tr>
+      <w:tr>
+        <w:tc>
+          <w:tcPr>
+            <w:tcW w:w="2468" w:type="dxa"/>
+            <w:vMerge/>
+          </w:tcPr>
+          <w:p>
+            <w:pPr>
+              <w:spacing w:line="360" w:lineRule="auto"/>
+              <w:rPr>
+                <w:rFonts w:ascii="Arial" w:hAnsi="Arial" w:cs="Arial"/>
+                <w:b/>
+                <w:bCs/>
+                <w:sz w:val="24"/>
+                <w:szCs w:val="24"/>
+              </w:rPr>
+            </w:pPr>
+          </w:p>
+        </w:tc>
+        <w:tc>
+          <w:tcPr>
+            <w:tcW w:w="2120" w:type="dxa"/>
+          </w:tcPr>
+          <w:p>
+            <w:pPr>
+              <w:spacing w:line="360" w:lineRule="auto"/>
+              <w:rPr>
+                <w:rFonts w:ascii="Arial" w:hAnsi="Arial" w:cs="Arial"/>
+                <w:b/>
+                <w:bCs/>
+                <w:sz w:val="24"/>
+                <w:szCs w:val="24"/>
+              </w:rPr>
+            </w:pPr>
+            <w:r>
+              <w:rPr>
+                <w:rFonts w:ascii="Arial" w:hAnsi="Arial" w:cs="Arial"/>
+                <w:b/>
+                <w:bCs/>
+                <w:sz w:val="24"/>
+                <w:szCs w:val="24"/>
+              </w:rPr>
+              <w:t>Entrevista a Edgar Cambranes</w:t>
+            </w:r>
+          </w:p>
+        </w:tc>
+        <w:tc>
+          <w:tcPr>
+            <w:tcW w:w="2120" w:type="dxa"/>
+            <w:vAlign w:val="center"/>
+          </w:tcPr>
+          <w:p>
+            <w:pPr>
+              <w:spacing w:line="360" w:lineRule="auto"/>
+              <w:jc w:val="center"/>
+              <w:rPr>
+                <w:rFonts w:ascii="Arial" w:hAnsi="Arial" w:cs="Arial"/>
+                <w:b/>
+                <w:bCs/>
+                <w:sz w:val="24"/>
+                <w:szCs w:val="24"/>
+              </w:rPr>
+            </w:pPr>
+            <w:r>
+              <w:rPr>
+                <w:rFonts w:ascii="Arial" w:hAnsi="Arial" w:cs="Arial"/>
+                <w:b/>
+                <w:bCs/>
+                <w:sz w:val="24"/>
+                <w:szCs w:val="24"/>
+              </w:rPr>
+              <w:t>1</w:t>
+            </w:r>
+          </w:p>
+        </w:tc>
+        <w:tc>
+          <w:tcPr>
+            <w:tcW w:w="2120" w:type="dxa"/>
+            <w:vMerge/>
+          </w:tcPr>
+          <w:p>
+            <w:pPr>
+              <w:spacing w:line="360" w:lineRule="auto"/>
+              <w:rPr>
+                <w:rFonts w:ascii="Arial" w:hAnsi="Arial" w:cs="Arial"/>
+                <w:b/>
+                <w:bCs/>
+                <w:sz w:val="24"/>
+                <w:szCs w:val="24"/>
+              </w:rPr>
+            </w:pPr>
+          </w:p>
+        </w:tc>
+      </w:tr>
+      <w:tr>
+        <w:tc>
+          <w:tcPr>
+            <w:tcW w:w="2468" w:type="dxa"/>
+            <w:vMerge/>
+          </w:tcPr>
+          <w:p>
+            <w:pPr>
+              <w:spacing w:line="360" w:lineRule="auto"/>
+              <w:rPr>
+                <w:rFonts w:ascii="Arial" w:hAnsi="Arial" w:cs="Arial"/>
+                <w:b/>
+                <w:bCs/>
+                <w:sz w:val="24"/>
+                <w:szCs w:val="24"/>
+              </w:rPr>
+            </w:pPr>
+          </w:p>
+        </w:tc>
+        <w:tc>
+          <w:tcPr>
+            <w:tcW w:w="2120" w:type="dxa"/>
+          </w:tcPr>
+          <w:p>
+            <w:pPr>
+              <w:spacing w:line="360" w:lineRule="auto"/>
+              <w:rPr>
+                <w:rFonts w:ascii="Arial" w:hAnsi="Arial" w:cs="Arial"/>
+                <w:b/>
+                <w:bCs/>
+                <w:sz w:val="24"/>
+                <w:szCs w:val="24"/>
+              </w:rPr>
+            </w:pPr>
+            <w:r>
+              <w:rPr>
+                <w:rFonts w:ascii="Arial" w:hAnsi="Arial" w:cs="Arial"/>
+                <w:b/>
+                <w:bCs/>
+                <w:sz w:val="24"/>
+                <w:szCs w:val="24"/>
+              </w:rPr>
+              <w:t>Entrevista a Genny Centeno</w:t>
+            </w:r>
+          </w:p>
+        </w:tc>
+        <w:tc>
+          <w:tcPr>
+            <w:tcW w:w="2120" w:type="dxa"/>
+            <w:vAlign w:val="center"/>
+          </w:tcPr>
+          <w:p>
+            <w:pPr>
+              <w:spacing w:line="360" w:lineRule="auto"/>
+              <w:jc w:val="center"/>
+              <w:rPr>
+                <w:rFonts w:ascii="Arial" w:hAnsi="Arial" w:cs="Arial"/>
+                <w:b/>
+                <w:bCs/>
+                <w:sz w:val="24"/>
+                <w:szCs w:val="24"/>
+              </w:rPr>
+            </w:pPr>
+            <w:r>
+              <w:rPr>
+                <w:rFonts w:ascii="Arial" w:hAnsi="Arial" w:cs="Arial"/>
+                <w:b/>
+                <w:bCs/>
+                <w:sz w:val="24"/>
+                <w:szCs w:val="24"/>
+              </w:rPr>
+              <w:t>1</w:t>
+            </w:r>
+          </w:p>
+        </w:tc>
+        <w:tc>
+          <w:tcPr>
+            <w:tcW w:w="2120" w:type="dxa"/>
+            <w:vMerge/>
+          </w:tcPr>
+          <w:p>
+            <w:pPr>
+              <w:spacing w:line="360" w:lineRule="auto"/>
+              <w:rPr>
+                <w:rFonts w:ascii="Arial" w:hAnsi="Arial" w:cs="Arial"/>
+                <w:b/>
+                <w:bCs/>
+                <w:sz w:val="24"/>
+                <w:szCs w:val="24"/>
+              </w:rPr>
+            </w:pPr>
+          </w:p>
+        </w:tc>
+      </w:tr>
+      <w:tr>
+        <w:tc>
+          <w:tcPr>
+            <w:tcW w:w="2468" w:type="dxa"/>
+            <w:vMerge/>
+          </w:tcPr>
+          <w:p>
+            <w:pPr>
+              <w:spacing w:line="360" w:lineRule="auto"/>
+              <w:rPr>
+                <w:rFonts w:ascii="Arial" w:hAnsi="Arial" w:cs="Arial"/>
+                <w:b/>
+                <w:bCs/>
+                <w:sz w:val="24"/>
+                <w:szCs w:val="24"/>
+              </w:rPr>
+            </w:pPr>
+          </w:p>
+        </w:tc>
+        <w:tc>
+          <w:tcPr>
+            <w:tcW w:w="2120" w:type="dxa"/>
+          </w:tcPr>
+          <w:p>
+            <w:pPr>
+              <w:spacing w:line="360" w:lineRule="auto"/>
+              <w:rPr>
+                <w:rFonts w:ascii="Arial" w:hAnsi="Arial" w:cs="Arial"/>
+                <w:b/>
+                <w:bCs/>
+                <w:sz w:val="24"/>
+                <w:szCs w:val="24"/>
+              </w:rPr>
+            </w:pPr>
+            <w:r>
+              <w:rPr>
+                <w:rFonts w:ascii="Arial" w:hAnsi="Arial" w:cs="Arial"/>
+                <w:b/>
+                <w:bCs/>
+                <w:sz w:val="24"/>
+                <w:szCs w:val="24"/>
+              </w:rPr>
+              <w:t>Guión del video en inglés</w:t>
+            </w:r>
+          </w:p>
+        </w:tc>
+        <w:tc>
+          <w:tcPr>
+            <w:tcW w:w="2120" w:type="dxa"/>
+            <w:vAlign w:val="center"/>
+          </w:tcPr>
+          <w:p>
+            <w:pPr>
+              <w:spacing w:line="360" w:lineRule="auto"/>
+              <w:jc w:val="center"/>
+              <w:rPr>
+                <w:rFonts w:ascii="Arial" w:hAnsi="Arial" w:cs="Arial"/>
+                <w:b/>
+                <w:bCs/>
+                <w:sz w:val="24"/>
+                <w:szCs w:val="24"/>
+              </w:rPr>
+            </w:pPr>
+            <w:r>
+              <w:rPr>
+                <w:rFonts w:ascii="Arial" w:hAnsi="Arial" w:cs="Arial"/>
+                <w:b/>
+                <w:bCs/>
+                <w:sz w:val="24"/>
+                <w:szCs w:val="24"/>
+              </w:rPr>
+              <w:t>2</w:t>
+            </w:r>
+          </w:p>
+        </w:tc>
+        <w:tc>
+          <w:tcPr>
+            <w:tcW w:w="2120" w:type="dxa"/>
+            <w:vMerge/>
+          </w:tcPr>
+          <w:p>
+            <w:pPr>
+              <w:spacing w:line="360" w:lineRule="auto"/>
+              <w:rPr>
+                <w:rFonts w:ascii="Arial" w:hAnsi="Arial" w:cs="Arial"/>
+                <w:b/>
+                <w:bCs/>
+                <w:sz w:val="24"/>
+                <w:szCs w:val="24"/>
+              </w:rPr>
+            </w:pPr>
+          </w:p>
+        </w:tc>
+      </w:tr>
+      <w:tr>
+        <w:tc>
+          <w:tcPr>
+            <w:tcW w:w="2468" w:type="dxa"/>
+            <w:vMerge/>
+          </w:tcPr>
+          <w:p>
+            <w:pPr>
+              <w:spacing w:line="360" w:lineRule="auto"/>
+              <w:rPr>
+                <w:rFonts w:ascii="Arial" w:hAnsi="Arial" w:cs="Arial"/>
+                <w:b/>
+                <w:bCs/>
+                <w:sz w:val="24"/>
+                <w:szCs w:val="24"/>
+              </w:rPr>
+            </w:pPr>
+          </w:p>
+        </w:tc>
+        <w:tc>
+          <w:tcPr>
+            <w:tcW w:w="2120" w:type="dxa"/>
+          </w:tcPr>
+          <w:p>
+            <w:pPr>
+              <w:spacing w:line="360" w:lineRule="auto"/>
+              <w:rPr>
+                <w:rFonts w:ascii="Arial" w:hAnsi="Arial" w:cs="Arial"/>
+                <w:b/>
+                <w:bCs/>
+                <w:sz w:val="24"/>
+                <w:szCs w:val="24"/>
+              </w:rPr>
+            </w:pPr>
+            <w:r>
+              <w:rPr>
+                <w:rFonts w:ascii="Arial" w:hAnsi="Arial" w:cs="Arial"/>
+                <w:b/>
+                <w:bCs/>
+                <w:sz w:val="24"/>
+                <w:szCs w:val="24"/>
+              </w:rPr>
+              <w:t>Redacción del artículo</w:t>
+            </w:r>
+          </w:p>
+        </w:tc>
+        <w:tc>
+          <w:tcPr>
+            <w:tcW w:w="2120" w:type="dxa"/>
+            <w:vAlign w:val="center"/>
+          </w:tcPr>
+          <w:p>
+            <w:pPr>
+              <w:spacing w:line="360" w:lineRule="auto"/>
+              <w:jc w:val="center"/>
+              <w:rPr>
+                <w:rFonts w:ascii="Arial" w:hAnsi="Arial" w:cs="Arial"/>
+                <w:b/>
+                <w:bCs/>
+                <w:sz w:val="24"/>
+                <w:szCs w:val="24"/>
+              </w:rPr>
+            </w:pPr>
+            <w:r>
+              <w:rPr>
+                <w:rFonts w:ascii="Arial" w:hAnsi="Arial" w:cs="Arial"/>
+                <w:b/>
+                <w:bCs/>
+                <w:sz w:val="24"/>
+                <w:szCs w:val="24"/>
+              </w:rPr>
+              <w:t>2</w:t>
+            </w:r>
+          </w:p>
+        </w:tc>
+        <w:tc>
+          <w:tcPr>
+            <w:tcW w:w="2120" w:type="dxa"/>
+            <w:vMerge/>
+          </w:tcPr>
+          <w:p>
+            <w:pPr>
+              <w:spacing w:line="360" w:lineRule="auto"/>
+              <w:rPr>
+                <w:rFonts w:ascii="Arial" w:hAnsi="Arial" w:cs="Arial"/>
+                <w:b/>
+                <w:bCs/>
+                <w:sz w:val="24"/>
+                <w:szCs w:val="24"/>
+              </w:rPr>
+            </w:pPr>
+          </w:p>
+        </w:tc>
+      </w:tr>
+      <w:tr>
+        <w:tc>
+          <w:tcPr>
+            <w:tcW w:w="2468" w:type="dxa"/>
+            <w:vMerge/>
+          </w:tcPr>
+          <w:p>
+            <w:pPr>
+              <w:spacing w:line="360" w:lineRule="auto"/>
+              <w:rPr>
+                <w:rFonts w:ascii="Arial" w:hAnsi="Arial" w:cs="Arial"/>
+                <w:b/>
+                <w:bCs/>
+                <w:sz w:val="24"/>
+                <w:szCs w:val="24"/>
+              </w:rPr>
+            </w:pPr>
+          </w:p>
+        </w:tc>
+        <w:tc>
+          <w:tcPr>
+            <w:tcW w:w="2120" w:type="dxa"/>
+          </w:tcPr>
+          <w:p>
+            <w:pPr>
+              <w:spacing w:line="360" w:lineRule="auto"/>
+              <w:rPr>
+                <w:rFonts w:ascii="Arial" w:hAnsi="Arial" w:cs="Arial"/>
+                <w:b/>
+                <w:bCs/>
+                <w:sz w:val="24"/>
+                <w:szCs w:val="24"/>
+              </w:rPr>
+            </w:pPr>
+            <w:r>
+              <w:rPr>
+                <w:rFonts w:ascii="Arial" w:hAnsi="Arial" w:cs="Arial"/>
+                <w:b/>
+                <w:bCs/>
+                <w:sz w:val="24"/>
+                <w:szCs w:val="24"/>
+              </w:rPr>
+              <w:t>Estructura principal de la guía para Tutoría Par</w:t>
+            </w:r>
+          </w:p>
+        </w:tc>
+        <w:tc>
+          <w:tcPr>
+            <w:tcW w:w="2120" w:type="dxa"/>
+            <w:vAlign w:val="center"/>
+          </w:tcPr>
+          <w:p>
+            <w:pPr>
+              <w:spacing w:line="360" w:lineRule="auto"/>
+              <w:jc w:val="center"/>
+              <w:rPr>
+                <w:rFonts w:ascii="Arial" w:hAnsi="Arial" w:cs="Arial"/>
+                <w:b/>
+                <w:bCs/>
+                <w:sz w:val="24"/>
+                <w:szCs w:val="24"/>
+              </w:rPr>
+            </w:pPr>
+            <w:r>
+              <w:rPr>
+                <w:rFonts w:ascii="Arial" w:hAnsi="Arial" w:cs="Arial"/>
+                <w:b/>
+                <w:bCs/>
+                <w:sz w:val="24"/>
+                <w:szCs w:val="24"/>
+              </w:rPr>
+              <w:t>1</w:t>
+            </w:r>
+          </w:p>
+        </w:tc>
+        <w:tc>
+          <w:tcPr>
+            <w:tcW w:w="2120" w:type="dxa"/>
+            <w:vMerge/>
+          </w:tcPr>
+          <w:p>
+            <w:pPr>
+              <w:spacing w:line="360" w:lineRule="auto"/>
+              <w:rPr>
+                <w:rFonts w:ascii="Arial" w:hAnsi="Arial" w:cs="Arial"/>
+                <w:b/>
+                <w:bCs/>
+                <w:sz w:val="24"/>
+                <w:szCs w:val="24"/>
+              </w:rPr>
+            </w:pPr>
+          </w:p>
+        </w:tc>
+      </w:tr>
+      <w:tr>
+        <w:tc>
+          <w:tcPr>
+            <w:tcW w:w="2468" w:type="dxa"/>
+            <w:vMerge/>
+          </w:tcPr>
+          <w:p>
+            <w:pPr>
+              <w:spacing w:line="360" w:lineRule="auto"/>
+              <w:rPr>
+                <w:rFonts w:ascii="Arial" w:hAnsi="Arial" w:cs="Arial"/>
+                <w:b/>
+                <w:bCs/>
+                <w:sz w:val="24"/>
+                <w:szCs w:val="24"/>
+              </w:rPr>
+            </w:pPr>
+          </w:p>
+        </w:tc>
+        <w:tc>
+          <w:tcPr>
+            <w:tcW w:w="2120" w:type="dxa"/>
+          </w:tcPr>
+          <w:p>
+            <w:pPr>
+              <w:spacing w:line="360" w:lineRule="auto"/>
+              <w:rPr>
+                <w:rFonts w:ascii="Arial" w:hAnsi="Arial" w:cs="Arial"/>
+                <w:b/>
+                <w:bCs/>
+                <w:sz w:val="24"/>
+                <w:szCs w:val="24"/>
+              </w:rPr>
+            </w:pPr>
+            <w:r>
+              <w:rPr>
+                <w:rFonts w:ascii="Arial" w:hAnsi="Arial" w:cs="Arial"/>
+                <w:b/>
+                <w:bCs/>
+                <w:sz w:val="24"/>
+                <w:szCs w:val="24"/>
+              </w:rPr>
+              <w:t>Entrevista a la Psic. Carolina Castillo</w:t>
+            </w:r>
+          </w:p>
+        </w:tc>
+        <w:tc>
+          <w:tcPr>
+            <w:tcW w:w="2120" w:type="dxa"/>
+            <w:vAlign w:val="center"/>
+          </w:tcPr>
+          <w:p>
+            <w:pPr>
+              <w:spacing w:line="360" w:lineRule="auto"/>
+              <w:jc w:val="center"/>
+              <w:rPr>
+                <w:rFonts w:ascii="Arial" w:hAnsi="Arial" w:cs="Arial"/>
+                <w:b/>
+                <w:bCs/>
+                <w:sz w:val="24"/>
+                <w:szCs w:val="24"/>
+              </w:rPr>
+            </w:pPr>
+            <w:r>
+              <w:rPr>
+                <w:rFonts w:ascii="Arial" w:hAnsi="Arial" w:cs="Arial"/>
+                <w:b/>
+                <w:bCs/>
+                <w:sz w:val="24"/>
+                <w:szCs w:val="24"/>
+              </w:rPr>
+              <w:t>1</w:t>
+            </w:r>
+          </w:p>
+        </w:tc>
+        <w:tc>
+          <w:tcPr>
+            <w:tcW w:w="2120" w:type="dxa"/>
+            <w:vMerge/>
+          </w:tcPr>
+          <w:p>
+            <w:pPr>
+              <w:spacing w:line="360" w:lineRule="auto"/>
+              <w:rPr>
+                <w:rFonts w:ascii="Arial" w:hAnsi="Arial" w:cs="Arial"/>
+                <w:b/>
+                <w:bCs/>
+                <w:sz w:val="24"/>
+                <w:szCs w:val="24"/>
+              </w:rPr>
+            </w:pPr>
+          </w:p>
+        </w:tc>
+      </w:tr>
+      <w:tr>
+        <w:tc>
+          <w:tcPr>
+            <w:tcW w:w="2468" w:type="dxa"/>
+            <w:vMerge w:val="restart"/>
+            <w:vAlign w:val="center"/>
+          </w:tcPr>
+          <w:p>
+            <w:pPr>
+              <w:spacing w:line="360" w:lineRule="auto"/>
+              <w:jc w:val="center"/>
+              <w:rPr>
+                <w:rFonts w:ascii="Arial" w:hAnsi="Arial" w:cs="Arial"/>
+                <w:b/>
+                <w:bCs/>
+                <w:sz w:val="24"/>
+                <w:szCs w:val="24"/>
+              </w:rPr>
+            </w:pPr>
+            <w:r>
+              <w:rPr>
+                <w:rFonts w:ascii="Arial" w:hAnsi="Arial" w:cs="Arial"/>
+                <w:b/>
+                <w:bCs/>
+                <w:sz w:val="24"/>
+                <w:szCs w:val="24"/>
+              </w:rPr>
+              <w:t>Eduardo López Guerrero</w:t>
+            </w:r>
+          </w:p>
+          <w:p>
+            <w:pPr>
+              <w:spacing w:line="360" w:lineRule="auto"/>
+              <w:jc w:val="center"/>
+              <w:rPr>
+                <w:rFonts w:ascii="Arial" w:hAnsi="Arial" w:cs="Arial"/>
+                <w:b/>
+                <w:bCs/>
+                <w:sz w:val="24"/>
+                <w:szCs w:val="24"/>
+              </w:rPr>
+            </w:pPr>
+          </w:p>
+        </w:tc>
+        <w:tc>
+          <w:tcPr>
+            <w:tcW w:w="2120" w:type="dxa"/>
+          </w:tcPr>
+          <w:p>
+            <w:pPr>
+              <w:spacing w:line="360" w:lineRule="auto"/>
+              <w:rPr>
+                <w:rFonts w:ascii="Arial" w:hAnsi="Arial" w:cs="Arial"/>
+                <w:b/>
+                <w:bCs/>
+                <w:sz w:val="24"/>
+                <w:szCs w:val="24"/>
+              </w:rPr>
+            </w:pPr>
+            <w:r>
+              <w:rPr>
+                <w:rFonts w:ascii="Arial" w:hAnsi="Arial" w:cs="Arial"/>
+                <w:b/>
+                <w:bCs/>
+                <w:sz w:val="24"/>
+                <w:szCs w:val="24"/>
+              </w:rPr>
+              <w:t>Entrevista a la Psic. Carolina Castillo</w:t>
+            </w:r>
+          </w:p>
+        </w:tc>
+        <w:tc>
+          <w:tcPr>
+            <w:tcW w:w="2120" w:type="dxa"/>
+            <w:vAlign w:val="center"/>
+          </w:tcPr>
+          <w:p>
+            <w:pPr>
+              <w:spacing w:line="360" w:lineRule="auto"/>
+              <w:jc w:val="center"/>
+              <w:rPr>
+                <w:rFonts w:ascii="Arial" w:hAnsi="Arial" w:cs="Arial"/>
+                <w:b/>
+                <w:bCs/>
+                <w:sz w:val="24"/>
+                <w:szCs w:val="24"/>
+              </w:rPr>
+            </w:pPr>
+            <w:r>
+              <w:rPr>
+                <w:rFonts w:ascii="Arial" w:hAnsi="Arial" w:cs="Arial"/>
+                <w:b/>
+                <w:bCs/>
+                <w:sz w:val="24"/>
+                <w:szCs w:val="24"/>
+              </w:rPr>
+              <w:t>1</w:t>
+            </w:r>
+          </w:p>
+        </w:tc>
+        <w:tc>
+          <w:tcPr>
+            <w:tcW w:w="2120" w:type="dxa"/>
+            <w:vMerge w:val="restart"/>
+            <w:vAlign w:val="center"/>
+          </w:tcPr>
+          <w:p>
+            <w:pPr>
+              <w:spacing w:line="360" w:lineRule="auto"/>
+              <w:jc w:val="center"/>
+              <w:rPr>
+                <w:rFonts w:ascii="Arial" w:hAnsi="Arial" w:cs="Arial"/>
+                <w:b/>
+                <w:bCs/>
+                <w:sz w:val="24"/>
+                <w:szCs w:val="24"/>
+              </w:rPr>
+            </w:pPr>
+            <w:r>
+              <w:rPr>
+                <w:rFonts w:ascii="Arial" w:hAnsi="Arial" w:cs="Arial"/>
+                <w:b/>
+                <w:bCs/>
+                <w:sz w:val="24"/>
+                <w:szCs w:val="24"/>
+              </w:rPr>
+              <w:t>13</w:t>
+            </w:r>
+          </w:p>
+        </w:tc>
+      </w:tr>
+      <w:tr>
+        <w:tc>
+          <w:tcPr>
+            <w:tcW w:w="2468" w:type="dxa"/>
+            <w:vMerge/>
+          </w:tcPr>
+          <w:p>
+            <w:pPr>
+              <w:spacing w:line="360" w:lineRule="auto"/>
+              <w:rPr>
+                <w:rFonts w:ascii="Arial" w:hAnsi="Arial" w:cs="Arial"/>
+                <w:b/>
+                <w:bCs/>
+                <w:sz w:val="24"/>
+                <w:szCs w:val="24"/>
+              </w:rPr>
+            </w:pPr>
+          </w:p>
+        </w:tc>
+        <w:tc>
+          <w:tcPr>
+            <w:tcW w:w="2120" w:type="dxa"/>
+          </w:tcPr>
+          <w:p>
+            <w:pPr>
+              <w:spacing w:line="360" w:lineRule="auto"/>
+              <w:rPr>
+                <w:rFonts w:ascii="Arial" w:hAnsi="Arial" w:cs="Arial"/>
+                <w:b/>
+                <w:bCs/>
+                <w:sz w:val="24"/>
+                <w:szCs w:val="24"/>
+              </w:rPr>
+            </w:pPr>
+            <w:r>
+              <w:rPr>
+                <w:rFonts w:ascii="Arial" w:hAnsi="Arial" w:cs="Arial"/>
+                <w:b/>
+                <w:bCs/>
+                <w:sz w:val="24"/>
+                <w:szCs w:val="24"/>
+              </w:rPr>
+              <w:t xml:space="preserve">Bitácora </w:t>
+            </w:r>
+          </w:p>
+        </w:tc>
+        <w:tc>
+          <w:tcPr>
+            <w:tcW w:w="2120" w:type="dxa"/>
+            <w:vAlign w:val="center"/>
+          </w:tcPr>
+          <w:p>
+            <w:pPr>
+              <w:spacing w:line="360" w:lineRule="auto"/>
+              <w:jc w:val="center"/>
+              <w:rPr>
+                <w:rFonts w:ascii="Arial" w:hAnsi="Arial" w:cs="Arial"/>
+                <w:b/>
+                <w:bCs/>
+                <w:sz w:val="24"/>
+                <w:szCs w:val="24"/>
+              </w:rPr>
+            </w:pPr>
+            <w:r>
+              <w:rPr>
+                <w:rFonts w:ascii="Arial" w:hAnsi="Arial" w:cs="Arial"/>
+                <w:b/>
+                <w:bCs/>
+                <w:sz w:val="24"/>
+                <w:szCs w:val="24"/>
+              </w:rPr>
+              <w:t>3</w:t>
+            </w:r>
+          </w:p>
+        </w:tc>
+        <w:tc>
+          <w:tcPr>
+            <w:tcW w:w="2120" w:type="dxa"/>
+            <w:vMerge/>
+          </w:tcPr>
+          <w:p>
+            <w:pPr>
+              <w:spacing w:line="360" w:lineRule="auto"/>
+              <w:rPr>
+                <w:rFonts w:ascii="Arial" w:hAnsi="Arial" w:cs="Arial"/>
+                <w:b/>
+                <w:bCs/>
+                <w:sz w:val="24"/>
+                <w:szCs w:val="24"/>
+              </w:rPr>
+            </w:pPr>
+          </w:p>
+        </w:tc>
+      </w:tr>
+      <w:tr>
+        <w:tc>
+          <w:tcPr>
+            <w:tcW w:w="2468" w:type="dxa"/>
+            <w:vMerge/>
+          </w:tcPr>
+          <w:p>
+            <w:pPr>
+              <w:spacing w:line="360" w:lineRule="auto"/>
+              <w:rPr>
+                <w:rFonts w:ascii="Arial" w:hAnsi="Arial" w:cs="Arial"/>
+                <w:b/>
+                <w:bCs/>
+                <w:sz w:val="24"/>
+                <w:szCs w:val="24"/>
+              </w:rPr>
+            </w:pPr>
+          </w:p>
+        </w:tc>
+        <w:tc>
+          <w:tcPr>
+            <w:tcW w:w="2120" w:type="dxa"/>
+          </w:tcPr>
+          <w:p>
+            <w:pPr>
+              <w:spacing w:line="360" w:lineRule="auto"/>
+              <w:rPr>
+                <w:rFonts w:ascii="Arial" w:hAnsi="Arial" w:cs="Arial"/>
+                <w:b/>
+                <w:bCs/>
+                <w:sz w:val="24"/>
+                <w:szCs w:val="24"/>
+              </w:rPr>
+            </w:pPr>
+            <w:r>
+              <w:rPr>
+                <w:rFonts w:ascii="Arial" w:hAnsi="Arial" w:cs="Arial"/>
+                <w:b/>
+                <w:bCs/>
+                <w:sz w:val="24"/>
+                <w:szCs w:val="24"/>
+              </w:rPr>
+              <w:t>Definición de proceso</w:t>
+            </w:r>
+          </w:p>
+        </w:tc>
+        <w:tc>
+          <w:tcPr>
+            <w:tcW w:w="2120" w:type="dxa"/>
+            <w:vAlign w:val="center"/>
+          </w:tcPr>
+          <w:p>
+            <w:pPr>
+              <w:spacing w:line="360" w:lineRule="auto"/>
+              <w:jc w:val="center"/>
+              <w:rPr>
+                <w:rFonts w:ascii="Arial" w:hAnsi="Arial" w:cs="Arial"/>
+                <w:b/>
+                <w:bCs/>
+                <w:sz w:val="24"/>
+                <w:szCs w:val="24"/>
+              </w:rPr>
+            </w:pPr>
+            <w:r>
+              <w:rPr>
+                <w:rFonts w:ascii="Arial" w:hAnsi="Arial" w:cs="Arial"/>
+                <w:b/>
+                <w:bCs/>
+                <w:sz w:val="24"/>
+                <w:szCs w:val="24"/>
+              </w:rPr>
+              <w:t>1</w:t>
+            </w:r>
+          </w:p>
+        </w:tc>
+        <w:tc>
+          <w:tcPr>
+            <w:tcW w:w="2120" w:type="dxa"/>
+            <w:vMerge/>
+          </w:tcPr>
+          <w:p>
+            <w:pPr>
+              <w:spacing w:line="360" w:lineRule="auto"/>
+              <w:rPr>
+                <w:rFonts w:ascii="Arial" w:hAnsi="Arial" w:cs="Arial"/>
+                <w:b/>
+                <w:bCs/>
+                <w:sz w:val="24"/>
+                <w:szCs w:val="24"/>
+              </w:rPr>
+            </w:pPr>
+          </w:p>
+        </w:tc>
+      </w:tr>
+      <w:tr>
+        <w:tc>
+          <w:tcPr>
+            <w:tcW w:w="2468" w:type="dxa"/>
+            <w:vMerge/>
+          </w:tcPr>
+          <w:p>
+            <w:pPr>
+              <w:spacing w:line="360" w:lineRule="auto"/>
+              <w:rPr>
+                <w:rFonts w:ascii="Arial" w:hAnsi="Arial" w:cs="Arial"/>
+                <w:b/>
+                <w:bCs/>
+                <w:sz w:val="24"/>
+                <w:szCs w:val="24"/>
+              </w:rPr>
+            </w:pPr>
+          </w:p>
+        </w:tc>
+        <w:tc>
+          <w:tcPr>
+            <w:tcW w:w="2120" w:type="dxa"/>
+          </w:tcPr>
+          <w:p>
+            <w:pPr>
+              <w:spacing w:line="360" w:lineRule="auto"/>
+              <w:rPr>
+                <w:rFonts w:ascii="Arial" w:hAnsi="Arial" w:cs="Arial"/>
+                <w:b/>
+                <w:bCs/>
+                <w:sz w:val="24"/>
+                <w:szCs w:val="24"/>
+              </w:rPr>
+            </w:pPr>
+            <w:r>
+              <w:rPr>
+                <w:rFonts w:ascii="Arial" w:hAnsi="Arial" w:cs="Arial"/>
+                <w:b/>
+                <w:bCs/>
+                <w:sz w:val="24"/>
+                <w:szCs w:val="24"/>
+              </w:rPr>
+              <w:t>Edición del video</w:t>
+            </w:r>
+          </w:p>
+        </w:tc>
+        <w:tc>
+          <w:tcPr>
+            <w:tcW w:w="2120" w:type="dxa"/>
+            <w:vAlign w:val="center"/>
+          </w:tcPr>
+          <w:p>
+            <w:pPr>
+              <w:spacing w:line="360" w:lineRule="auto"/>
+              <w:jc w:val="center"/>
+              <w:rPr>
+                <w:rFonts w:ascii="Arial" w:hAnsi="Arial" w:cs="Arial"/>
+                <w:b/>
+                <w:bCs/>
+                <w:sz w:val="24"/>
+                <w:szCs w:val="24"/>
+              </w:rPr>
+            </w:pPr>
+            <w:r>
+              <w:rPr>
+                <w:rFonts w:ascii="Arial" w:hAnsi="Arial" w:cs="Arial"/>
+                <w:b/>
+                <w:bCs/>
+                <w:sz w:val="24"/>
+                <w:szCs w:val="24"/>
+              </w:rPr>
+              <w:t>2</w:t>
+            </w:r>
+          </w:p>
+        </w:tc>
+        <w:tc>
+          <w:tcPr>
+            <w:tcW w:w="2120" w:type="dxa"/>
+            <w:vMerge/>
+          </w:tcPr>
+          <w:p>
+            <w:pPr>
+              <w:spacing w:line="360" w:lineRule="auto"/>
+              <w:rPr>
+                <w:rFonts w:ascii="Arial" w:hAnsi="Arial" w:cs="Arial"/>
+                <w:b/>
+                <w:bCs/>
+                <w:sz w:val="24"/>
+                <w:szCs w:val="24"/>
+              </w:rPr>
+            </w:pPr>
+          </w:p>
+        </w:tc>
+      </w:tr>
+      <w:tr>
+        <w:tc>
+          <w:tcPr>
+            <w:tcW w:w="2468" w:type="dxa"/>
+            <w:vMerge/>
+          </w:tcPr>
+          <w:p>
+            <w:pPr>
+              <w:spacing w:line="360" w:lineRule="auto"/>
+              <w:rPr>
+                <w:rFonts w:ascii="Arial" w:hAnsi="Arial" w:cs="Arial"/>
+                <w:b/>
+                <w:bCs/>
+                <w:sz w:val="24"/>
+                <w:szCs w:val="24"/>
+              </w:rPr>
+            </w:pPr>
+          </w:p>
+        </w:tc>
+        <w:tc>
+          <w:tcPr>
+            <w:tcW w:w="2120" w:type="dxa"/>
+          </w:tcPr>
+          <w:p>
+            <w:pPr>
+              <w:spacing w:line="360" w:lineRule="auto"/>
+              <w:rPr>
+                <w:rFonts w:ascii="Arial" w:hAnsi="Arial" w:cs="Arial"/>
+                <w:b/>
+                <w:bCs/>
+                <w:sz w:val="24"/>
+                <w:szCs w:val="24"/>
+              </w:rPr>
+            </w:pPr>
+            <w:r>
+              <w:rPr>
+                <w:rFonts w:ascii="Arial" w:hAnsi="Arial" w:cs="Arial"/>
+                <w:b/>
+                <w:bCs/>
+                <w:sz w:val="24"/>
+                <w:szCs w:val="24"/>
+              </w:rPr>
+              <w:t>Documento de Requerimientos</w:t>
+            </w:r>
+          </w:p>
+        </w:tc>
+        <w:tc>
+          <w:tcPr>
+            <w:tcW w:w="2120" w:type="dxa"/>
+            <w:vAlign w:val="center"/>
+          </w:tcPr>
+          <w:p>
+            <w:pPr>
+              <w:spacing w:line="360" w:lineRule="auto"/>
+              <w:jc w:val="center"/>
+              <w:rPr>
+                <w:rFonts w:ascii="Arial" w:hAnsi="Arial" w:cs="Arial"/>
+                <w:b/>
+                <w:bCs/>
+                <w:sz w:val="24"/>
+                <w:szCs w:val="24"/>
+              </w:rPr>
+            </w:pPr>
+            <w:r>
+              <w:rPr>
+                <w:rFonts w:ascii="Arial" w:hAnsi="Arial" w:cs="Arial"/>
+                <w:b/>
+                <w:bCs/>
+                <w:sz w:val="24"/>
+                <w:szCs w:val="24"/>
+              </w:rPr>
+              <w:t>2</w:t>
+            </w:r>
+          </w:p>
+        </w:tc>
+        <w:tc>
+          <w:tcPr>
+            <w:tcW w:w="2120" w:type="dxa"/>
+            <w:vMerge/>
+          </w:tcPr>
+          <w:p>
+            <w:pPr>
+              <w:spacing w:line="360" w:lineRule="auto"/>
+              <w:rPr>
+                <w:rFonts w:ascii="Arial" w:hAnsi="Arial" w:cs="Arial"/>
+                <w:b/>
+                <w:bCs/>
+                <w:sz w:val="24"/>
+                <w:szCs w:val="24"/>
+              </w:rPr>
+            </w:pPr>
+          </w:p>
+        </w:tc>
+      </w:tr>
+      <w:tr>
+        <w:tc>
+          <w:tcPr>
+            <w:tcW w:w="2468" w:type="dxa"/>
+            <w:vMerge/>
+          </w:tcPr>
+          <w:p>
+            <w:pPr>
+              <w:spacing w:line="360" w:lineRule="auto"/>
+              <w:rPr>
+                <w:rFonts w:ascii="Arial" w:hAnsi="Arial" w:cs="Arial"/>
+                <w:b/>
+                <w:bCs/>
+                <w:sz w:val="24"/>
+                <w:szCs w:val="24"/>
+              </w:rPr>
+            </w:pPr>
+          </w:p>
+        </w:tc>
+        <w:tc>
+          <w:tcPr>
+            <w:tcW w:w="2120" w:type="dxa"/>
+          </w:tcPr>
+          <w:p>
+            <w:pPr>
+              <w:spacing w:line="360" w:lineRule="auto"/>
+              <w:rPr>
+                <w:rFonts w:ascii="Arial" w:hAnsi="Arial" w:cs="Arial"/>
+                <w:b/>
+                <w:bCs/>
+                <w:sz w:val="24"/>
+                <w:szCs w:val="24"/>
+              </w:rPr>
+            </w:pPr>
+            <w:r>
+              <w:rPr>
+                <w:rFonts w:ascii="Arial" w:hAnsi="Arial" w:cs="Arial"/>
+                <w:b/>
+                <w:bCs/>
+                <w:sz w:val="24"/>
+                <w:szCs w:val="24"/>
+              </w:rPr>
+              <w:t>Refinamiento de la guía para tutores</w:t>
+            </w:r>
+          </w:p>
+        </w:tc>
+        <w:tc>
+          <w:tcPr>
+            <w:tcW w:w="2120" w:type="dxa"/>
+            <w:vAlign w:val="center"/>
+          </w:tcPr>
+          <w:p>
+            <w:pPr>
+              <w:spacing w:line="360" w:lineRule="auto"/>
+              <w:jc w:val="center"/>
+              <w:rPr>
+                <w:rFonts w:ascii="Arial" w:hAnsi="Arial" w:cs="Arial"/>
+                <w:b/>
+                <w:bCs/>
+                <w:sz w:val="24"/>
+                <w:szCs w:val="24"/>
+              </w:rPr>
+            </w:pPr>
+            <w:r>
+              <w:rPr>
+                <w:rFonts w:ascii="Arial" w:hAnsi="Arial" w:cs="Arial"/>
+                <w:b/>
+                <w:bCs/>
+                <w:sz w:val="24"/>
+                <w:szCs w:val="24"/>
+              </w:rPr>
+              <w:t>2</w:t>
+            </w:r>
+          </w:p>
+        </w:tc>
+        <w:tc>
+          <w:tcPr>
+            <w:tcW w:w="2120" w:type="dxa"/>
+            <w:vMerge/>
+          </w:tcPr>
+          <w:p>
+            <w:pPr>
+              <w:spacing w:line="360" w:lineRule="auto"/>
+              <w:rPr>
+                <w:rFonts w:ascii="Arial" w:hAnsi="Arial" w:cs="Arial"/>
+                <w:b/>
+                <w:bCs/>
+                <w:sz w:val="24"/>
+                <w:szCs w:val="24"/>
+              </w:rPr>
+            </w:pPr>
+          </w:p>
+        </w:tc>
+      </w:tr>
+      <w:tr>
+        <w:tc>
+          <w:tcPr>
+            <w:tcW w:w="2468" w:type="dxa"/>
+            <w:vMerge/>
+          </w:tcPr>
+          <w:p>
+            <w:pPr>
+              <w:spacing w:line="360" w:lineRule="auto"/>
+              <w:rPr>
+                <w:rFonts w:ascii="Arial" w:hAnsi="Arial" w:cs="Arial"/>
+                <w:b/>
+                <w:bCs/>
+                <w:sz w:val="24"/>
+                <w:szCs w:val="24"/>
+              </w:rPr>
+            </w:pPr>
+          </w:p>
+        </w:tc>
+        <w:tc>
+          <w:tcPr>
+            <w:tcW w:w="2120" w:type="dxa"/>
+          </w:tcPr>
+          <w:p>
+            <w:pPr>
+              <w:spacing w:line="360" w:lineRule="auto"/>
+              <w:rPr>
+                <w:rFonts w:ascii="Arial" w:hAnsi="Arial" w:cs="Arial"/>
+                <w:b/>
+                <w:bCs/>
+                <w:sz w:val="24"/>
+                <w:szCs w:val="24"/>
+              </w:rPr>
+            </w:pPr>
+            <w:r>
+              <w:rPr>
+                <w:rFonts w:ascii="Arial" w:hAnsi="Arial" w:cs="Arial"/>
+                <w:b/>
+                <w:bCs/>
+                <w:sz w:val="24"/>
+                <w:szCs w:val="24"/>
+              </w:rPr>
+              <w:t>Refinamiento de artículo</w:t>
+            </w:r>
+          </w:p>
+        </w:tc>
+        <w:tc>
+          <w:tcPr>
+            <w:tcW w:w="2120" w:type="dxa"/>
+            <w:vAlign w:val="center"/>
+          </w:tcPr>
+          <w:p>
+            <w:pPr>
+              <w:spacing w:line="360" w:lineRule="auto"/>
+              <w:jc w:val="center"/>
+              <w:rPr>
+                <w:rFonts w:ascii="Arial" w:hAnsi="Arial" w:cs="Arial"/>
+                <w:b/>
+                <w:bCs/>
+                <w:sz w:val="24"/>
+                <w:szCs w:val="24"/>
+              </w:rPr>
+            </w:pPr>
+            <w:r>
+              <w:rPr>
+                <w:rFonts w:ascii="Arial" w:hAnsi="Arial" w:cs="Arial"/>
+                <w:b/>
+                <w:bCs/>
+                <w:sz w:val="24"/>
+                <w:szCs w:val="24"/>
+              </w:rPr>
+              <w:t>2</w:t>
+            </w:r>
+          </w:p>
+        </w:tc>
+        <w:tc>
+          <w:tcPr>
+            <w:tcW w:w="2120" w:type="dxa"/>
+            <w:vMerge/>
+          </w:tcPr>
+          <w:p>
+            <w:pPr>
+              <w:spacing w:line="360" w:lineRule="auto"/>
+              <w:rPr>
+                <w:rFonts w:ascii="Arial" w:hAnsi="Arial" w:cs="Arial"/>
+                <w:b/>
+                <w:bCs/>
+                <w:sz w:val="24"/>
+                <w:szCs w:val="24"/>
+              </w:rPr>
+            </w:pPr>
+          </w:p>
+        </w:tc>
+      </w:tr>
+    </w:tbl>
+    <w:p>
+      <w:pPr>
+        <w:spacing w:line="360" w:lineRule="auto"/>
+        <w:rPr>
+          <w:rFonts w:ascii="Arial" w:hAnsi="Arial" w:cs="Arial"/>
+          <w:sz w:val="24"/>
+          <w:szCs w:val="24"/>
+        </w:rPr>
+      </w:pPr>
+    </w:p>
+    <w:p>
+      <w:pPr>
+        <w:spacing w:line="360" w:lineRule="auto"/>
+        <w:rPr>
+          <w:rFonts w:ascii="Arial" w:hAnsi="Arial" w:cs="Arial"/>
           <w:sz w:val="24"/>
           <w:szCs w:val="24"/>
         </w:rPr>
@@ -627,25 +3345,7 @@
           <w:sz w:val="24"/>
           <w:szCs w:val="24"/>
         </w:rPr>
-        <w:t xml:space="preserve">, así como a la </w:t>
-      </w:r>
-      <w:proofErr w:type="spellStart"/>
-      <w:r>
-        <w:rPr>
-          <w:rFonts w:ascii="Arial" w:hAnsi="Arial" w:cs="Arial"/>
-          <w:sz w:val="24"/>
-          <w:szCs w:val="24"/>
-        </w:rPr>
-        <w:t>Psic</w:t>
-      </w:r>
-      <w:proofErr w:type="spellEnd"/>
-      <w:r>
-        <w:rPr>
-          <w:rFonts w:ascii="Arial" w:hAnsi="Arial" w:cs="Arial"/>
-          <w:sz w:val="24"/>
-          <w:szCs w:val="24"/>
-        </w:rPr>
-        <w:t xml:space="preserve">. Carolina Castillo, del depto. De Planeación de la Escuela Preparatoria Dos UADY, para conocer más acerca de cómo han llevado el programa que comenzaron este semestres orientado a tutoría par y del uso de la plataforma. Próximamente se está </w:t>
+        <w:t xml:space="preserve">, así como a la Psic. Carolina Castillo, del depto. De Planeación de la Escuela Preparatoria Dos UADY, para conocer </w:t>
       </w:r>
       <w:r>
         <w:rPr>
@@ -654,7 +3354,7 @@
           <w:szCs w:val="24"/>
         </w:rPr>
         <w:lastRenderedPageBreak/>
-        <w:t>planeando una entrevista a la Mtra. Sandra, perteneciente al depto. De Tutorías de la Facultad de Educación para que nos proporcione el mismo tipo de información. El Plan de Investigación se reestructuró de la siguiente manera:</w:t>
+        <w:t>más acerca de cómo han llevado el programa que comenzaron este semestres orientado a tutoría par y del uso de la plataforma. Próximamente se está planeando una entrevista a la Mtra. Sandra, perteneciente al depto. De Tutorías de la Facultad de Educación para que nos proporcione el mismo tipo de información. El Plan de Investigación se reestructuró de la siguiente manera:</w:t>
       </w:r>
     </w:p>
     <w:tbl>
@@ -840,62 +3540,6 @@
                 <w:sz w:val="24"/>
                 <w:szCs w:val="24"/>
               </w:rPr>
-              <w:t>ALUMNOS DE NUEVO INGRESO</w:t>
-            </w:r>
-          </w:p>
-        </w:tc>
-        <w:tc>
-          <w:tcPr>
-            <w:tcW w:w="4664" w:type="dxa"/>
-          </w:tcPr>
-          <w:p>
-            <w:pPr>
-              <w:spacing w:line="360" w:lineRule="auto"/>
-              <w:cnfStyle w:val="000000000000" w:firstRow="0" w:lastRow="0" w:firstColumn="0" w:lastColumn="0" w:oddVBand="0" w:evenVBand="0" w:oddHBand="0" w:evenHBand="0" w:firstRowFirstColumn="0" w:firstRowLastColumn="0" w:lastRowFirstColumn="0" w:lastRowLastColumn="0"/>
-              <w:rPr>
-                <w:rFonts w:ascii="Arial" w:hAnsi="Arial" w:cs="Arial"/>
-                <w:sz w:val="24"/>
-                <w:szCs w:val="24"/>
-                <w:lang w:val="es-ES"/>
-              </w:rPr>
-            </w:pPr>
-            <w:r>
-              <w:rPr>
-                <w:rFonts w:ascii="Arial" w:hAnsi="Arial" w:cs="Arial"/>
-                <w:sz w:val="24"/>
-                <w:szCs w:val="24"/>
-                <w:lang w:val="es-ES"/>
-              </w:rPr>
-              <w:t>18 al 22 de noviembre</w:t>
-            </w:r>
-          </w:p>
-        </w:tc>
-      </w:tr>
-      <w:tr>
-        <w:trPr>
-          <w:cnfStyle w:val="000000100000" w:firstRow="0" w:lastRow="0" w:firstColumn="0" w:lastColumn="0" w:oddVBand="0" w:evenVBand="0" w:oddHBand="1" w:evenHBand="0" w:firstRowFirstColumn="0" w:firstRowLastColumn="0" w:lastRowFirstColumn="0" w:lastRowLastColumn="0"/>
-          <w:trHeight w:val="538"/>
-        </w:trPr>
-        <w:tc>
-          <w:tcPr>
-            <w:cnfStyle w:val="001000000000" w:firstRow="0" w:lastRow="0" w:firstColumn="1" w:lastColumn="0" w:oddVBand="0" w:evenVBand="0" w:oddHBand="0" w:evenHBand="0" w:firstRowFirstColumn="0" w:firstRowLastColumn="0" w:lastRowFirstColumn="0" w:lastRowLastColumn="0"/>
-            <w:tcW w:w="4662" w:type="dxa"/>
-          </w:tcPr>
-          <w:p>
-            <w:pPr>
-              <w:spacing w:line="360" w:lineRule="auto"/>
-              <w:rPr>
-                <w:rFonts w:ascii="Arial" w:hAnsi="Arial" w:cs="Arial"/>
-                <w:sz w:val="24"/>
-                <w:szCs w:val="24"/>
-              </w:rPr>
-            </w:pPr>
-            <w:r>
-              <w:rPr>
-                <w:rFonts w:ascii="Arial" w:hAnsi="Arial" w:cs="Arial"/>
-                <w:sz w:val="24"/>
-                <w:szCs w:val="24"/>
-              </w:rPr>
               <w:t>Psic. carolina castillo</w:t>
             </w:r>
             <w:bookmarkStart w:id="0" w:name="_GoBack"/>
@@ -909,7 +3553,7 @@
           <w:p>
             <w:pPr>
               <w:spacing w:line="360" w:lineRule="auto"/>
-              <w:cnfStyle w:val="000000100000" w:firstRow="0" w:lastRow="0" w:firstColumn="0" w:lastColumn="0" w:oddVBand="0" w:evenVBand="0" w:oddHBand="1" w:evenHBand="0" w:firstRowFirstColumn="0" w:firstRowLastColumn="0" w:lastRowFirstColumn="0" w:lastRowLastColumn="0"/>
+              <w:cnfStyle w:val="000000000000" w:firstRow="0" w:lastRow="0" w:firstColumn="0" w:lastColumn="0" w:oddVBand="0" w:evenVBand="0" w:oddHBand="0" w:evenHBand="0" w:firstRowFirstColumn="0" w:firstRowLastColumn="0" w:lastRowFirstColumn="0" w:lastRowLastColumn="0"/>
               <w:rPr>
                 <w:rFonts w:ascii="Arial" w:hAnsi="Arial" w:cs="Arial"/>
                 <w:sz w:val="24"/>
@@ -935,6 +3579,30 @@
         <w:spacing w:line="360" w:lineRule="auto"/>
         <w:rPr>
           <w:rFonts w:ascii="Arial" w:hAnsi="Arial" w:cs="Arial"/>
+          <w:sz w:val="24"/>
+          <w:szCs w:val="24"/>
+        </w:rPr>
+      </w:pPr>
+    </w:p>
+    <w:p>
+      <w:pPr>
+        <w:spacing w:line="360" w:lineRule="auto"/>
+        <w:rPr>
+          <w:rFonts w:ascii="Arial" w:hAnsi="Arial" w:cs="Arial"/>
+          <w:b/>
+          <w:bCs/>
+          <w:sz w:val="24"/>
+          <w:szCs w:val="24"/>
+        </w:rPr>
+      </w:pPr>
+    </w:p>
+    <w:p>
+      <w:pPr>
+        <w:spacing w:line="360" w:lineRule="auto"/>
+        <w:rPr>
+          <w:rFonts w:ascii="Arial" w:hAnsi="Arial" w:cs="Arial"/>
+          <w:b/>
+          <w:bCs/>
           <w:sz w:val="24"/>
           <w:szCs w:val="24"/>
         </w:rPr>
@@ -1705,6 +4373,25 @@
       <w:contextualSpacing/>
     </w:pPr>
   </w:style>
+  <w:style w:type="table" w:styleId="Tablaconcuadrcula">
+    <w:name w:val="Table Grid"/>
+    <w:basedOn w:val="Tablanormal"/>
+    <w:uiPriority w:val="39"/>
+    <w:rsid w:val="009E089C"/>
+    <w:pPr>
+      <w:spacing w:after="0" w:line="240" w:lineRule="auto"/>
+    </w:pPr>
+    <w:tblPr>
+      <w:tblBorders>
+        <w:top w:val="single" w:sz="4" w:space="0" w:color="auto"/>
+        <w:left w:val="single" w:sz="4" w:space="0" w:color="auto"/>
+        <w:bottom w:val="single" w:sz="4" w:space="0" w:color="auto"/>
+        <w:right w:val="single" w:sz="4" w:space="0" w:color="auto"/>
+        <w:insideH w:val="single" w:sz="4" w:space="0" w:color="auto"/>
+        <w:insideV w:val="single" w:sz="4" w:space="0" w:color="auto"/>
+      </w:tblBorders>
+    </w:tblPr>
+  </w:style>
 </w:styles>
 </file>
 

</xml_diff>